<commit_message>
To Set current date and space for all items for appbar
</commit_message>
<xml_diff>
--- a/project_detais.docx
+++ b/project_detais.docx
@@ -2,17 +2,31 @@
 <file path=word/document.xml><?xml version="1.0" encoding="utf-8"?>
 <w:document xmlns:wpc="http://schemas.microsoft.com/office/word/2010/wordprocessingCanvas" xmlns:cx="http://schemas.microsoft.com/office/drawing/2014/chartex" xmlns:cx1="http://schemas.microsoft.com/office/drawing/2015/9/8/chartex" xmlns:cx2="http://schemas.microsoft.com/office/drawing/2015/10/21/chartex" xmlns:cx3="http://schemas.microsoft.com/office/drawing/2016/5/9/chartex" xmlns:cx4="http://schemas.microsoft.com/office/drawing/2016/5/10/chartex" xmlns:cx5="http://schemas.microsoft.com/office/drawing/2016/5/11/chartex" xmlns:cx6="http://schemas.microsoft.com/office/drawing/2016/5/12/chartex" xmlns:cx7="http://schemas.microsoft.com/office/drawing/2016/5/13/chartex" xmlns:cx8="http://schemas.microsoft.com/office/drawing/2016/5/14/chartex" xmlns:mc="http://schemas.openxmlformats.org/markup-compatibility/2006" xmlns:aink="http://schemas.microsoft.com/office/drawing/2016/ink" xmlns:am3d="http://schemas.microsoft.com/office/drawing/2017/model3d" xmlns:o="urn:schemas-microsoft-com:office:office" xmlns:oel="http://schemas.microsoft.com/office/2019/extlst" xmlns:r="http://schemas.openxmlformats.org/officeDocument/2006/relationships" xmlns:m="http://schemas.openxmlformats.org/officeDocument/2006/math" xmlns:v="urn:schemas-microsoft-com:vml" xmlns:wp14="http://schemas.microsoft.com/office/word/2010/wordprocessingDrawing" xmlns:wp="http://schemas.openxmlformats.org/drawingml/2006/wordprocessingDrawing" xmlns:w10="urn:schemas-microsoft-com:office:word" xmlns:w="http://schemas.openxmlformats.org/wordprocessingml/2006/main" xmlns:w14="http://schemas.microsoft.com/office/word/2010/wordml" xmlns:w15="http://schemas.microsoft.com/office/word/2012/wordml" xmlns:w16cex="http://schemas.microsoft.com/office/word/2018/wordml/cex" xmlns:w16cid="http://schemas.microsoft.com/office/word/2016/wordml/cid" xmlns:w16="http://schemas.microsoft.com/office/word/2018/wordml" xmlns:w16du="http://schemas.microsoft.com/office/word/2023/wordml/word16du" xmlns:w16sdtdh="http://schemas.microsoft.com/office/word/2020/wordml/sdtdatahash" xmlns:w16se="http://schemas.microsoft.com/office/word/2015/wordml/symex" xmlns:wpg="http://schemas.microsoft.com/office/word/2010/wordprocessingGroup" xmlns:wpi="http://schemas.microsoft.com/office/word/2010/wordprocessingInk" xmlns:wne="http://schemas.microsoft.com/office/word/2006/wordml" xmlns:wps="http://schemas.microsoft.com/office/word/2010/wordprocessingShape" mc:Ignorable="w14 w15 w16se w16cid w16 w16cex w16sdtdh w16du wp14">
   <w:body>
-    <w:p/>
-    <w:p/>
-    <w:p>
-      <w:hyperlink r:id="rId5" w:history="1">
-        <w:r>
-          <w:rPr>
-            <w:rStyle w:val="Hyperlink"/>
-          </w:rPr>
-          <w:t>https://chatgpt.com/c/68ef8967-b5c4-8321-abf3-ca9772aebd6c</w:t>
-        </w:r>
-      </w:hyperlink>
+    <w:p>
+      <w:r>
+        <w:fldChar w:fldCharType="begin"/>
+      </w:r>
+      <w:r>
+        <w:instrText>HYPERLINK "</w:instrText>
+      </w:r>
+      <w:r>
+        <w:instrText>https://chatgpt.com/c/68ef8967-b5c4-8321-abf3-ca9772aebd6c</w:instrText>
+      </w:r>
+      <w:r>
+        <w:instrText>"</w:instrText>
+      </w:r>
+      <w:r>
+        <w:fldChar w:fldCharType="separate"/>
+      </w:r>
+      <w:r>
+        <w:rPr>
+          <w:rStyle w:val="Hyperlink"/>
+        </w:rPr>
+        <w:t>https://chatgpt.com/c/68ef8967-b5c4-8321-abf3-ca9772aebd6c</w:t>
+      </w:r>
+      <w:r>
+        <w:fldChar w:fldCharType="end"/>
+      </w:r>
     </w:p>
     <w:p/>
     <w:p>
@@ -675,6 +689,7 @@
     <w:p/>
     <w:p>
       <w:r>
+        <w:lastRenderedPageBreak/>
         <w:t xml:space="preserve">Perfect </w:t>
       </w:r>
       <w:r>
@@ -960,7 +975,15 @@
       </w:r>
       <w:proofErr w:type="spellEnd"/>
       <w:r>
-        <w:t xml:space="preserve">($_GET['period']) ? </w:t>
+        <w:t>($_GET['period']</w:t>
+      </w:r>
+      <w:proofErr w:type="gramStart"/>
+      <w:r>
+        <w:t>) ?</w:t>
+      </w:r>
+      <w:proofErr w:type="gramEnd"/>
+      <w:r>
+        <w:t xml:space="preserve"> </w:t>
       </w:r>
       <w:proofErr w:type="spellStart"/>
       <w:r>
@@ -981,7 +1004,15 @@
       </w:r>
       <w:proofErr w:type="spellEnd"/>
       <w:r>
-        <w:t xml:space="preserve">($_GET['unit']) ? </w:t>
+        <w:t>($_GET['unit']</w:t>
+      </w:r>
+      <w:proofErr w:type="gramStart"/>
+      <w:r>
+        <w:t>) ?</w:t>
+      </w:r>
+      <w:proofErr w:type="gramEnd"/>
+      <w:r>
+        <w:t xml:space="preserve"> </w:t>
       </w:r>
       <w:proofErr w:type="spellStart"/>
       <w:r>
@@ -1018,7 +1049,15 @@
       </w:r>
       <w:proofErr w:type="spellEnd"/>
       <w:r>
-        <w:t xml:space="preserve">']) ? </w:t>
+        <w:t>']</w:t>
+      </w:r>
+      <w:proofErr w:type="gramStart"/>
+      <w:r>
+        <w:t>) ?</w:t>
+      </w:r>
+      <w:proofErr w:type="gramEnd"/>
+      <w:r>
+        <w:t xml:space="preserve"> </w:t>
       </w:r>
       <w:proofErr w:type="spellStart"/>
       <w:r>
@@ -1063,7 +1102,15 @@
       </w:r>
       <w:proofErr w:type="spellEnd"/>
       <w:r>
-        <w:t>']) ? $_GET['</w:t>
+        <w:t>']</w:t>
+      </w:r>
+      <w:proofErr w:type="gramStart"/>
+      <w:r>
+        <w:t>) ?</w:t>
+      </w:r>
+      <w:proofErr w:type="gramEnd"/>
+      <w:r>
+        <w:t xml:space="preserve"> $_GET['</w:t>
       </w:r>
       <w:proofErr w:type="spellStart"/>
       <w:r>
@@ -1071,7 +1118,15 @@
       </w:r>
       <w:proofErr w:type="spellEnd"/>
       <w:r>
-        <w:t xml:space="preserve">'] : ""; // </w:t>
+        <w:t>'</w:t>
+      </w:r>
+      <w:proofErr w:type="gramStart"/>
+      <w:r>
+        <w:t>] :</w:t>
+      </w:r>
+      <w:proofErr w:type="gramEnd"/>
+      <w:r>
+        <w:t xml:space="preserve"> ""; // </w:t>
       </w:r>
       <w:r>
         <w:rPr>
@@ -1104,7 +1159,15 @@
       </w:r>
       <w:proofErr w:type="spellEnd"/>
       <w:r>
-        <w:t xml:space="preserve"> &gt;= DATE_SUB(NOW(), INTERVAL $period DAY)"; break;</w:t>
+        <w:t xml:space="preserve"> &gt;= DATE_SUB(</w:t>
+      </w:r>
+      <w:proofErr w:type="gramStart"/>
+      <w:r>
+        <w:t>NOW(</w:t>
+      </w:r>
+      <w:proofErr w:type="gramEnd"/>
+      <w:r>
+        <w:t>), INTERVAL $period DAY)"; break;</w:t>
       </w:r>
     </w:p>
     <w:p>
@@ -1117,7 +1180,15 @@
       </w:r>
       <w:proofErr w:type="spellEnd"/>
       <w:r>
-        <w:t xml:space="preserve"> &gt;= DATE_SUB(NOW(), INTERVAL $period MONTH)"; break;</w:t>
+        <w:t xml:space="preserve"> &gt;= DATE_SUB(</w:t>
+      </w:r>
+      <w:proofErr w:type="gramStart"/>
+      <w:r>
+        <w:t>NOW(</w:t>
+      </w:r>
+      <w:proofErr w:type="gramEnd"/>
+      <w:r>
+        <w:t>), INTERVAL $period MONTH)"; break;</w:t>
       </w:r>
     </w:p>
     <w:p>
@@ -1130,14 +1201,27 @@
       </w:r>
       <w:proofErr w:type="spellEnd"/>
       <w:r>
-        <w:t xml:space="preserve"> &gt;= DATE_SUB(NOW(), INTERVAL $period YEAR)"; break;</w:t>
-      </w:r>
-    </w:p>
-    <w:p>
-      <w:r>
-        <w:t xml:space="preserve">    case "last days": $condition = "DATE(</w:t>
-      </w:r>
-      <w:proofErr w:type="spellStart"/>
+        <w:t xml:space="preserve"> &gt;= DATE_SUB(</w:t>
+      </w:r>
+      <w:proofErr w:type="gramStart"/>
+      <w:r>
+        <w:t>NOW(</w:t>
+      </w:r>
+      <w:proofErr w:type="gramEnd"/>
+      <w:r>
+        <w:t>), INTERVAL $period YEAR)"; break;</w:t>
+      </w:r>
+    </w:p>
+    <w:p>
+      <w:r>
+        <w:t xml:space="preserve">    case "last days": $condition = "</w:t>
+      </w:r>
+      <w:proofErr w:type="gramStart"/>
+      <w:r>
+        <w:t>DATE(</w:t>
+      </w:r>
+      <w:proofErr w:type="spellStart"/>
+      <w:proofErr w:type="gramEnd"/>
       <w:r>
         <w:t>created_at</w:t>
       </w:r>
@@ -1153,9 +1237,14 @@
     </w:p>
     <w:p>
       <w:r>
-        <w:t xml:space="preserve">        $condition = "MONTH(</w:t>
-      </w:r>
-      <w:proofErr w:type="spellStart"/>
+        <w:t xml:space="preserve">        $condition = "</w:t>
+      </w:r>
+      <w:proofErr w:type="gramStart"/>
+      <w:r>
+        <w:t>MONTH(</w:t>
+      </w:r>
+      <w:proofErr w:type="spellStart"/>
+      <w:proofErr w:type="gramEnd"/>
       <w:r>
         <w:t>created_at</w:t>
       </w:r>
@@ -1166,9 +1255,14 @@
     </w:p>
     <w:p>
       <w:r>
-        <w:t xml:space="preserve">                      AND YEAR(</w:t>
-      </w:r>
-      <w:proofErr w:type="spellStart"/>
+        <w:t xml:space="preserve">                      AND </w:t>
+      </w:r>
+      <w:proofErr w:type="gramStart"/>
+      <w:r>
+        <w:t>YEAR(</w:t>
+      </w:r>
+      <w:proofErr w:type="spellStart"/>
+      <w:proofErr w:type="gramEnd"/>
       <w:r>
         <w:t>created_at</w:t>
       </w:r>
@@ -1184,15 +1278,20 @@
     </w:p>
     <w:p>
       <w:r>
+        <w:t xml:space="preserve">    case "last years":</w:t>
+      </w:r>
+    </w:p>
+    <w:p>
+      <w:r>
         <w:lastRenderedPageBreak/>
-        <w:t xml:space="preserve">    case "last years":</w:t>
-      </w:r>
-    </w:p>
-    <w:p>
-      <w:r>
-        <w:t xml:space="preserve">        $condition = "YEAR(</w:t>
-      </w:r>
-      <w:proofErr w:type="spellStart"/>
+        <w:t xml:space="preserve">        $condition = "</w:t>
+      </w:r>
+      <w:proofErr w:type="gramStart"/>
+      <w:r>
+        <w:t>YEAR(</w:t>
+      </w:r>
+      <w:proofErr w:type="spellStart"/>
+      <w:proofErr w:type="gramEnd"/>
       <w:r>
         <w:t>created_at</w:t>
       </w:r>
@@ -1221,7 +1320,15 @@
       </w:r>
       <w:proofErr w:type="spellEnd"/>
       <w:r>
-        <w:t xml:space="preserve"> &gt;= DATE_SUB(NOW(), INTERVAL 1 DAY)";</w:t>
+        <w:t xml:space="preserve"> &gt;= DATE_SUB(</w:t>
+      </w:r>
+      <w:proofErr w:type="gramStart"/>
+      <w:r>
+        <w:t>NOW(</w:t>
+      </w:r>
+      <w:proofErr w:type="gramEnd"/>
+      <w:r>
+        <w:t>), INTERVAL 1 DAY)";</w:t>
       </w:r>
     </w:p>
     <w:p>
@@ -1258,7 +1365,15 @@
     </w:p>
     <w:p>
       <w:r>
-        <w:t>if (!empty($</w:t>
+        <w:t xml:space="preserve">if </w:t>
+      </w:r>
+      <w:proofErr w:type="gramStart"/>
+      <w:r>
+        <w:t>(!empty</w:t>
+      </w:r>
+      <w:proofErr w:type="gramEnd"/>
+      <w:r>
+        <w:t>($</w:t>
       </w:r>
       <w:proofErr w:type="spellStart"/>
       <w:r>
@@ -1274,12 +1389,17 @@
         <w:t xml:space="preserve">    $</w:t>
       </w:r>
       <w:proofErr w:type="spellStart"/>
+      <w:proofErr w:type="gramStart"/>
       <w:r>
         <w:t>sql</w:t>
       </w:r>
       <w:proofErr w:type="spellEnd"/>
       <w:r>
-        <w:t xml:space="preserve"> .= " AND </w:t>
+        <w:t xml:space="preserve"> .</w:t>
+      </w:r>
+      <w:proofErr w:type="gramEnd"/>
+      <w:r>
+        <w:t xml:space="preserve">= " AND </w:t>
       </w:r>
       <w:proofErr w:type="spellStart"/>
       <w:r>
@@ -1330,12 +1450,17 @@
         <w:t xml:space="preserve">    $</w:t>
       </w:r>
       <w:proofErr w:type="spellStart"/>
+      <w:proofErr w:type="gramStart"/>
       <w:r>
         <w:t>sql</w:t>
       </w:r>
       <w:proofErr w:type="spellEnd"/>
       <w:r>
-        <w:t xml:space="preserve"> .= " AND </w:t>
+        <w:t xml:space="preserve"> .</w:t>
+      </w:r>
+      <w:proofErr w:type="gramEnd"/>
+      <w:r>
+        <w:t xml:space="preserve">= " AND </w:t>
       </w:r>
       <w:proofErr w:type="spellStart"/>
       <w:r>
@@ -1429,11 +1554,19 @@
       </w:r>
       <w:proofErr w:type="spellStart"/>
       <w:r>
-        <w:t>fetch_assoc</w:t>
-      </w:r>
-      <w:proofErr w:type="spellEnd"/>
-      <w:r>
-        <w:t>()) {</w:t>
+        <w:t>fetch_</w:t>
+      </w:r>
+      <w:proofErr w:type="gramStart"/>
+      <w:r>
+        <w:t>assoc</w:t>
+      </w:r>
+      <w:proofErr w:type="spellEnd"/>
+      <w:r>
+        <w:t>(</w:t>
+      </w:r>
+      <w:proofErr w:type="gramEnd"/>
+      <w:r>
+        <w:t>)) {</w:t>
       </w:r>
     </w:p>
     <w:p>
@@ -1459,12 +1592,17 @@
         <w:t xml:space="preserve">        $</w:t>
       </w:r>
       <w:proofErr w:type="spellStart"/>
+      <w:proofErr w:type="gramStart"/>
       <w:r>
         <w:t>columnIds</w:t>
       </w:r>
       <w:proofErr w:type="spellEnd"/>
       <w:r>
-        <w:t>[] = $row['id'];</w:t>
+        <w:t>[</w:t>
+      </w:r>
+      <w:proofErr w:type="gramEnd"/>
+      <w:r>
+        <w:t>] = $row['id'];</w:t>
       </w:r>
     </w:p>
     <w:p>
@@ -1480,391 +1618,462 @@
     <w:p/>
     <w:p>
       <w:r>
+        <w:t>$</w:t>
+      </w:r>
+      <w:proofErr w:type="spellStart"/>
+      <w:r>
+        <w:t>columnIdsStr</w:t>
+      </w:r>
+      <w:proofErr w:type="spellEnd"/>
+      <w:r>
+        <w:t xml:space="preserve"> = $</w:t>
+      </w:r>
+      <w:proofErr w:type="spellStart"/>
+      <w:proofErr w:type="gramStart"/>
+      <w:r>
+        <w:t>columnIds</w:t>
+      </w:r>
+      <w:proofErr w:type="spellEnd"/>
+      <w:r>
+        <w:t xml:space="preserve"> ?</w:t>
+      </w:r>
+      <w:proofErr w:type="gramEnd"/>
+      <w:r>
+        <w:t xml:space="preserve"> implode(',', $</w:t>
+      </w:r>
+      <w:proofErr w:type="spellStart"/>
+      <w:r>
+        <w:t>columnIds</w:t>
+      </w:r>
+      <w:proofErr w:type="spellEnd"/>
+      <w:r>
+        <w:t>) : "0";</w:t>
+      </w:r>
+    </w:p>
+    <w:p/>
+    <w:p>
+      <w:r>
+        <w:t>// ---------------- Fetch Tasks ----------------</w:t>
+      </w:r>
+    </w:p>
+    <w:p>
+      <w:r>
+        <w:t>$</w:t>
+      </w:r>
+      <w:proofErr w:type="spellStart"/>
+      <w:r>
+        <w:t>sql</w:t>
+      </w:r>
+      <w:proofErr w:type="spellEnd"/>
+      <w:r>
+        <w:t xml:space="preserve"> = "SELECT * FROM </w:t>
+      </w:r>
+      <w:proofErr w:type="spellStart"/>
+      <w:r>
+        <w:t>tbl_task_name</w:t>
+      </w:r>
+      <w:proofErr w:type="spellEnd"/>
+      <w:r>
+        <w:t xml:space="preserve"> </w:t>
+      </w:r>
+    </w:p>
+    <w:p>
+      <w:r>
+        <w:t xml:space="preserve">        WHERE </w:t>
+      </w:r>
+      <w:proofErr w:type="spellStart"/>
+      <w:r>
+        <w:t>column_name</w:t>
+      </w:r>
+      <w:proofErr w:type="spellEnd"/>
+      <w:r>
+        <w:t xml:space="preserve"> IN ($</w:t>
+      </w:r>
+      <w:proofErr w:type="spellStart"/>
+      <w:r>
+        <w:t>columnIdsStr</w:t>
+      </w:r>
+      <w:proofErr w:type="spellEnd"/>
+      <w:r>
+        <w:t>)</w:t>
+      </w:r>
+    </w:p>
+    <w:p>
+      <w:r>
+        <w:t xml:space="preserve">          AND status = 1 </w:t>
+      </w:r>
+    </w:p>
+    <w:p>
+      <w:r>
+        <w:t xml:space="preserve">          AND $condition";</w:t>
+      </w:r>
+    </w:p>
+    <w:p/>
+    <w:p>
+      <w:r>
+        <w:t>if ($</w:t>
+      </w:r>
+      <w:proofErr w:type="spellStart"/>
+      <w:r>
+        <w:t>projectId</w:t>
+      </w:r>
+      <w:proofErr w:type="spellEnd"/>
+      <w:r>
+        <w:t xml:space="preserve"> &gt; 0) {</w:t>
+      </w:r>
+    </w:p>
+    <w:p>
+      <w:r>
+        <w:t xml:space="preserve">    $</w:t>
+      </w:r>
+      <w:proofErr w:type="spellStart"/>
+      <w:proofErr w:type="gramStart"/>
+      <w:r>
+        <w:t>sql</w:t>
+      </w:r>
+      <w:proofErr w:type="spellEnd"/>
+      <w:r>
+        <w:t xml:space="preserve"> .</w:t>
+      </w:r>
+      <w:proofErr w:type="gramEnd"/>
+      <w:r>
+        <w:t xml:space="preserve">= " AND </w:t>
+      </w:r>
+      <w:proofErr w:type="spellStart"/>
+      <w:r>
+        <w:t>project_id</w:t>
+      </w:r>
+      <w:proofErr w:type="spellEnd"/>
+      <w:r>
+        <w:t xml:space="preserve"> = '$</w:t>
+      </w:r>
+      <w:proofErr w:type="spellStart"/>
+      <w:r>
+        <w:t>projectId</w:t>
+      </w:r>
+      <w:proofErr w:type="spellEnd"/>
+      <w:r>
+        <w:t>'";</w:t>
+      </w:r>
+    </w:p>
+    <w:p>
+      <w:r>
+        <w:t>}</w:t>
+      </w:r>
+    </w:p>
+    <w:p>
+      <w:r>
+        <w:t xml:space="preserve">if </w:t>
+      </w:r>
+      <w:proofErr w:type="gramStart"/>
+      <w:r>
+        <w:t>(!empty</w:t>
+      </w:r>
+      <w:proofErr w:type="gramEnd"/>
+      <w:r>
+        <w:t>($</w:t>
+      </w:r>
+      <w:proofErr w:type="spellStart"/>
+      <w:r>
+        <w:t>userIdentifier</w:t>
+      </w:r>
+      <w:proofErr w:type="spellEnd"/>
+      <w:r>
+        <w:t>)) {</w:t>
+      </w:r>
+    </w:p>
+    <w:p>
+      <w:r>
+        <w:t xml:space="preserve">    $</w:t>
+      </w:r>
+      <w:proofErr w:type="spellStart"/>
+      <w:proofErr w:type="gramStart"/>
+      <w:r>
+        <w:t>sql</w:t>
+      </w:r>
+      <w:proofErr w:type="spellEnd"/>
+      <w:r>
+        <w:t xml:space="preserve"> .</w:t>
+      </w:r>
+      <w:proofErr w:type="gramEnd"/>
+      <w:r>
+        <w:t xml:space="preserve">= " AND </w:t>
+      </w:r>
+      <w:proofErr w:type="spellStart"/>
+      <w:r>
+        <w:t>user_identifier</w:t>
+      </w:r>
+      <w:proofErr w:type="spellEnd"/>
+      <w:r>
+        <w:t xml:space="preserve"> = '$</w:t>
+      </w:r>
+      <w:proofErr w:type="spellStart"/>
+      <w:r>
+        <w:t>userIdentifier</w:t>
+      </w:r>
+      <w:proofErr w:type="spellEnd"/>
+      <w:r>
+        <w:t xml:space="preserve">'"; // </w:t>
+      </w:r>
+      <w:r>
+        <w:rPr>
+          <w:rFonts w:ascii="Segoe UI Emoji" w:hAnsi="Segoe UI Emoji" w:cs="Segoe UI Emoji"/>
+        </w:rPr>
+        <w:t>👈</w:t>
+      </w:r>
+      <w:r>
+        <w:t xml:space="preserve"> filter by user</w:t>
+      </w:r>
+    </w:p>
+    <w:p>
+      <w:r>
+        <w:t>}</w:t>
+      </w:r>
+    </w:p>
+    <w:p/>
+    <w:p>
+      <w:r>
+        <w:t>$</w:t>
+      </w:r>
+      <w:proofErr w:type="spellStart"/>
+      <w:proofErr w:type="gramStart"/>
+      <w:r>
+        <w:t>sql</w:t>
+      </w:r>
+      <w:proofErr w:type="spellEnd"/>
+      <w:r>
+        <w:t xml:space="preserve"> .</w:t>
+      </w:r>
+      <w:proofErr w:type="gramEnd"/>
+      <w:r>
+        <w:t>= " ORDER BY id DESC";</w:t>
+      </w:r>
+    </w:p>
+    <w:p/>
+    <w:p>
+      <w:r>
+        <w:t>$</w:t>
+      </w:r>
+      <w:proofErr w:type="spellStart"/>
+      <w:r>
+        <w:t>tasksRes</w:t>
+      </w:r>
+      <w:proofErr w:type="spellEnd"/>
+      <w:r>
+        <w:t xml:space="preserve"> = $con-&gt;query($</w:t>
+      </w:r>
+      <w:proofErr w:type="spellStart"/>
+      <w:r>
+        <w:t>sql</w:t>
+      </w:r>
+      <w:proofErr w:type="spellEnd"/>
+      <w:r>
+        <w:t>);</w:t>
+      </w:r>
+    </w:p>
+    <w:p/>
+    <w:p>
+      <w:r>
+        <w:t>if ($</w:t>
+      </w:r>
+      <w:proofErr w:type="spellStart"/>
+      <w:r>
+        <w:t>tasksRes</w:t>
+      </w:r>
+      <w:proofErr w:type="spellEnd"/>
+      <w:r>
+        <w:t xml:space="preserve"> &amp;&amp; $</w:t>
+      </w:r>
+      <w:proofErr w:type="spellStart"/>
+      <w:r>
+        <w:t>tasksRes</w:t>
+      </w:r>
+      <w:proofErr w:type="spellEnd"/>
+      <w:r>
+        <w:t>-&gt;</w:t>
+      </w:r>
+      <w:proofErr w:type="spellStart"/>
+      <w:r>
+        <w:t>num_rows</w:t>
+      </w:r>
+      <w:proofErr w:type="spellEnd"/>
+      <w:r>
+        <w:t xml:space="preserve"> &gt; 0) {</w:t>
+      </w:r>
+    </w:p>
+    <w:p>
+      <w:r>
+        <w:t xml:space="preserve">    while ($task = $</w:t>
+      </w:r>
+      <w:proofErr w:type="spellStart"/>
+      <w:r>
+        <w:t>tasksRes</w:t>
+      </w:r>
+      <w:proofErr w:type="spellEnd"/>
+      <w:r>
+        <w:t>-&gt;</w:t>
+      </w:r>
+      <w:proofErr w:type="spellStart"/>
+      <w:r>
+        <w:t>fetch_</w:t>
+      </w:r>
+      <w:proofErr w:type="gramStart"/>
+      <w:r>
+        <w:t>assoc</w:t>
+      </w:r>
+      <w:proofErr w:type="spellEnd"/>
+      <w:r>
+        <w:t>(</w:t>
+      </w:r>
+      <w:proofErr w:type="gramEnd"/>
+      <w:r>
+        <w:t>)) {</w:t>
+      </w:r>
+    </w:p>
+    <w:p>
+      <w:r>
+        <w:t xml:space="preserve">        $</w:t>
+      </w:r>
+      <w:proofErr w:type="spellStart"/>
+      <w:r>
+        <w:t>taskBoards</w:t>
+      </w:r>
+      <w:proofErr w:type="spellEnd"/>
+      <w:r>
+        <w:t>[$task['</w:t>
+      </w:r>
+      <w:proofErr w:type="spellStart"/>
+      <w:r>
+        <w:t>column_name</w:t>
+      </w:r>
+      <w:proofErr w:type="spellEnd"/>
+      <w:r>
+        <w:t>'</w:t>
+      </w:r>
+      <w:proofErr w:type="gramStart"/>
+      <w:r>
+        <w:t>]][</w:t>
+      </w:r>
+      <w:proofErr w:type="gramEnd"/>
+      <w:r>
+        <w:t>'tasks'][] = $task;</w:t>
+      </w:r>
+    </w:p>
+    <w:p>
+      <w:r>
+        <w:t xml:space="preserve">    }</w:t>
+      </w:r>
+    </w:p>
+    <w:p>
+      <w:r>
+        <w:t>}</w:t>
+      </w:r>
+    </w:p>
+    <w:p/>
+    <w:p>
+      <w:r>
+        <w:t>$</w:t>
+      </w:r>
+      <w:proofErr w:type="spellStart"/>
+      <w:r>
+        <w:t>taskBoards</w:t>
+      </w:r>
+      <w:proofErr w:type="spellEnd"/>
+      <w:r>
+        <w:t xml:space="preserve"> = </w:t>
+      </w:r>
+      <w:proofErr w:type="spellStart"/>
+      <w:r>
+        <w:t>array_values</w:t>
+      </w:r>
+      <w:proofErr w:type="spellEnd"/>
+      <w:r>
+        <w:t>($</w:t>
+      </w:r>
+      <w:proofErr w:type="spellStart"/>
+      <w:r>
+        <w:t>taskBoards</w:t>
+      </w:r>
+      <w:proofErr w:type="spellEnd"/>
+      <w:r>
+        <w:t>);</w:t>
+      </w:r>
+    </w:p>
+    <w:p/>
+    <w:p>
+      <w:r>
+        <w:t>// Response</w:t>
+      </w:r>
+    </w:p>
+    <w:p>
+      <w:proofErr w:type="gramStart"/>
+      <w:r>
+        <w:t>header(</w:t>
+      </w:r>
+      <w:proofErr w:type="gramEnd"/>
+      <w:r>
+        <w:t>"Access-Control-Allow-Origin: *");</w:t>
+      </w:r>
+    </w:p>
+    <w:p>
+      <w:proofErr w:type="gramStart"/>
+      <w:r>
+        <w:t>header(</w:t>
+      </w:r>
+      <w:proofErr w:type="gramEnd"/>
+      <w:r>
+        <w:t>"Access-Control-Allow-Methods: GET, POST, OPTIONS");</w:t>
+      </w:r>
+    </w:p>
+    <w:p>
+      <w:proofErr w:type="gramStart"/>
+      <w:r>
         <w:lastRenderedPageBreak/>
-        <w:t>$</w:t>
-      </w:r>
-      <w:proofErr w:type="spellStart"/>
-      <w:r>
-        <w:t>columnIdsStr</w:t>
-      </w:r>
-      <w:proofErr w:type="spellEnd"/>
-      <w:r>
-        <w:t xml:space="preserve"> = $</w:t>
-      </w:r>
-      <w:proofErr w:type="spellStart"/>
-      <w:r>
-        <w:t>columnIds</w:t>
-      </w:r>
-      <w:proofErr w:type="spellEnd"/>
-      <w:r>
-        <w:t xml:space="preserve"> ? implode(',', $</w:t>
-      </w:r>
-      <w:proofErr w:type="spellStart"/>
-      <w:r>
-        <w:t>columnIds</w:t>
-      </w:r>
-      <w:proofErr w:type="spellEnd"/>
-      <w:r>
-        <w:t>) : "0";</w:t>
+        <w:t>header(</w:t>
+      </w:r>
+      <w:proofErr w:type="gramEnd"/>
+      <w:r>
+        <w:t>"Access-Control-Allow-Headers: Origin, Content-Type, Accept, Authorization");</w:t>
+      </w:r>
+    </w:p>
+    <w:p>
+      <w:proofErr w:type="gramStart"/>
+      <w:r>
+        <w:t>header(</w:t>
+      </w:r>
+      <w:proofErr w:type="gramEnd"/>
+      <w:r>
+        <w:t>'Content-Type: application/</w:t>
+      </w:r>
+      <w:proofErr w:type="spellStart"/>
+      <w:r>
+        <w:t>json</w:t>
+      </w:r>
+      <w:proofErr w:type="spellEnd"/>
+      <w:r>
+        <w:t>');</w:t>
       </w:r>
     </w:p>
     <w:p/>
     <w:p>
       <w:r>
-        <w:t>// ---------------- Fetch Tasks ----------------</w:t>
-      </w:r>
-    </w:p>
-    <w:p>
-      <w:r>
-        <w:t>$</w:t>
-      </w:r>
-      <w:proofErr w:type="spellStart"/>
-      <w:r>
-        <w:t>sql</w:t>
-      </w:r>
-      <w:proofErr w:type="spellEnd"/>
-      <w:r>
-        <w:t xml:space="preserve"> = "SELECT * FROM </w:t>
-      </w:r>
-      <w:proofErr w:type="spellStart"/>
-      <w:r>
-        <w:t>tbl_task_name</w:t>
-      </w:r>
-      <w:proofErr w:type="spellEnd"/>
-      <w:r>
-        <w:t xml:space="preserve"> </w:t>
-      </w:r>
-    </w:p>
-    <w:p>
-      <w:r>
-        <w:t xml:space="preserve">        WHERE </w:t>
-      </w:r>
-      <w:proofErr w:type="spellStart"/>
-      <w:r>
-        <w:t>column_name</w:t>
-      </w:r>
-      <w:proofErr w:type="spellEnd"/>
-      <w:r>
-        <w:t xml:space="preserve"> IN ($</w:t>
-      </w:r>
-      <w:proofErr w:type="spellStart"/>
-      <w:r>
-        <w:t>columnIdsStr</w:t>
-      </w:r>
-      <w:proofErr w:type="spellEnd"/>
-      <w:r>
-        <w:t>)</w:t>
-      </w:r>
-    </w:p>
-    <w:p>
-      <w:r>
-        <w:t xml:space="preserve">          AND status = 1 </w:t>
-      </w:r>
-    </w:p>
-    <w:p>
-      <w:r>
-        <w:t xml:space="preserve">          AND $condition";</w:t>
-      </w:r>
-    </w:p>
-    <w:p/>
-    <w:p>
-      <w:r>
-        <w:t>if ($</w:t>
-      </w:r>
-      <w:proofErr w:type="spellStart"/>
-      <w:r>
-        <w:t>projectId</w:t>
-      </w:r>
-      <w:proofErr w:type="spellEnd"/>
-      <w:r>
-        <w:t xml:space="preserve"> &gt; 0) {</w:t>
-      </w:r>
-    </w:p>
-    <w:p>
-      <w:r>
-        <w:t xml:space="preserve">    $</w:t>
-      </w:r>
-      <w:proofErr w:type="spellStart"/>
-      <w:r>
-        <w:t>sql</w:t>
-      </w:r>
-      <w:proofErr w:type="spellEnd"/>
-      <w:r>
-        <w:t xml:space="preserve"> .= " AND </w:t>
-      </w:r>
-      <w:proofErr w:type="spellStart"/>
-      <w:r>
-        <w:t>project_id</w:t>
-      </w:r>
-      <w:proofErr w:type="spellEnd"/>
-      <w:r>
-        <w:t xml:space="preserve"> = '$</w:t>
-      </w:r>
-      <w:proofErr w:type="spellStart"/>
-      <w:r>
-        <w:t>projectId</w:t>
-      </w:r>
-      <w:proofErr w:type="spellEnd"/>
-      <w:r>
-        <w:t>'";</w:t>
-      </w:r>
-    </w:p>
-    <w:p>
-      <w:r>
-        <w:t>}</w:t>
-      </w:r>
-    </w:p>
-    <w:p>
-      <w:r>
-        <w:t>if (!empty($</w:t>
-      </w:r>
-      <w:proofErr w:type="spellStart"/>
-      <w:r>
-        <w:t>userIdentifier</w:t>
-      </w:r>
-      <w:proofErr w:type="spellEnd"/>
-      <w:r>
-        <w:t>)) {</w:t>
-      </w:r>
-    </w:p>
-    <w:p>
-      <w:r>
-        <w:t xml:space="preserve">    $</w:t>
-      </w:r>
-      <w:proofErr w:type="spellStart"/>
-      <w:r>
-        <w:t>sql</w:t>
-      </w:r>
-      <w:proofErr w:type="spellEnd"/>
-      <w:r>
-        <w:t xml:space="preserve"> .= " AND </w:t>
-      </w:r>
-      <w:proofErr w:type="spellStart"/>
-      <w:r>
-        <w:t>user_identifier</w:t>
-      </w:r>
-      <w:proofErr w:type="spellEnd"/>
-      <w:r>
-        <w:t xml:space="preserve"> = '$</w:t>
-      </w:r>
-      <w:proofErr w:type="spellStart"/>
-      <w:r>
-        <w:t>userIdentifier</w:t>
-      </w:r>
-      <w:proofErr w:type="spellEnd"/>
-      <w:r>
-        <w:t xml:space="preserve">'"; // </w:t>
-      </w:r>
-      <w:r>
-        <w:rPr>
-          <w:rFonts w:ascii="Segoe UI Emoji" w:hAnsi="Segoe UI Emoji" w:cs="Segoe UI Emoji"/>
-        </w:rPr>
-        <w:t>👈</w:t>
-      </w:r>
-      <w:r>
-        <w:t xml:space="preserve"> filter by user</w:t>
-      </w:r>
-    </w:p>
-    <w:p>
-      <w:r>
-        <w:t>}</w:t>
-      </w:r>
-    </w:p>
-    <w:p/>
-    <w:p>
-      <w:r>
-        <w:t>$</w:t>
-      </w:r>
-      <w:proofErr w:type="spellStart"/>
-      <w:r>
-        <w:t>sql</w:t>
-      </w:r>
-      <w:proofErr w:type="spellEnd"/>
-      <w:r>
-        <w:t xml:space="preserve"> .= " ORDER BY id DESC";</w:t>
-      </w:r>
-    </w:p>
-    <w:p/>
-    <w:p>
-      <w:r>
-        <w:t>$</w:t>
-      </w:r>
-      <w:proofErr w:type="spellStart"/>
-      <w:r>
-        <w:t>tasksRes</w:t>
-      </w:r>
-      <w:proofErr w:type="spellEnd"/>
-      <w:r>
-        <w:t xml:space="preserve"> = $con-&gt;query($</w:t>
-      </w:r>
-      <w:proofErr w:type="spellStart"/>
-      <w:r>
-        <w:t>sql</w:t>
-      </w:r>
-      <w:proofErr w:type="spellEnd"/>
-      <w:r>
-        <w:t>);</w:t>
-      </w:r>
-    </w:p>
-    <w:p/>
-    <w:p>
-      <w:r>
-        <w:t>if ($</w:t>
-      </w:r>
-      <w:proofErr w:type="spellStart"/>
-      <w:r>
-        <w:t>tasksRes</w:t>
-      </w:r>
-      <w:proofErr w:type="spellEnd"/>
-      <w:r>
-        <w:t xml:space="preserve"> &amp;&amp; $</w:t>
-      </w:r>
-      <w:proofErr w:type="spellStart"/>
-      <w:r>
-        <w:t>tasksRes</w:t>
-      </w:r>
-      <w:proofErr w:type="spellEnd"/>
-      <w:r>
-        <w:t>-&gt;</w:t>
-      </w:r>
-      <w:proofErr w:type="spellStart"/>
-      <w:r>
-        <w:t>num_rows</w:t>
-      </w:r>
-      <w:proofErr w:type="spellEnd"/>
-      <w:r>
-        <w:t xml:space="preserve"> &gt; 0) {</w:t>
-      </w:r>
-    </w:p>
-    <w:p>
-      <w:r>
-        <w:t xml:space="preserve">    while ($task = $</w:t>
-      </w:r>
-      <w:proofErr w:type="spellStart"/>
-      <w:r>
-        <w:t>tasksRes</w:t>
-      </w:r>
-      <w:proofErr w:type="spellEnd"/>
-      <w:r>
-        <w:t>-&gt;</w:t>
-      </w:r>
-      <w:proofErr w:type="spellStart"/>
-      <w:r>
-        <w:t>fetch_assoc</w:t>
-      </w:r>
-      <w:proofErr w:type="spellEnd"/>
-      <w:r>
-        <w:t>()) {</w:t>
-      </w:r>
-    </w:p>
-    <w:p>
-      <w:r>
-        <w:t xml:space="preserve">        $</w:t>
-      </w:r>
-      <w:proofErr w:type="spellStart"/>
-      <w:r>
-        <w:t>taskBoards</w:t>
-      </w:r>
-      <w:proofErr w:type="spellEnd"/>
-      <w:r>
-        <w:t>[$task['</w:t>
-      </w:r>
-      <w:proofErr w:type="spellStart"/>
-      <w:r>
-        <w:t>column_name</w:t>
-      </w:r>
-      <w:proofErr w:type="spellEnd"/>
-      <w:r>
-        <w:t>']]['tasks'][] = $task;</w:t>
-      </w:r>
-    </w:p>
-    <w:p>
-      <w:r>
-        <w:t xml:space="preserve">    }</w:t>
-      </w:r>
-    </w:p>
-    <w:p>
-      <w:r>
-        <w:t>}</w:t>
-      </w:r>
-    </w:p>
-    <w:p/>
-    <w:p>
-      <w:r>
-        <w:t>$</w:t>
-      </w:r>
-      <w:proofErr w:type="spellStart"/>
-      <w:r>
-        <w:t>taskBoards</w:t>
-      </w:r>
-      <w:proofErr w:type="spellEnd"/>
-      <w:r>
-        <w:t xml:space="preserve"> = </w:t>
-      </w:r>
-      <w:proofErr w:type="spellStart"/>
-      <w:r>
-        <w:t>array_values</w:t>
-      </w:r>
-      <w:proofErr w:type="spellEnd"/>
-      <w:r>
-        <w:t>($</w:t>
-      </w:r>
-      <w:proofErr w:type="spellStart"/>
-      <w:r>
-        <w:t>taskBoards</w:t>
-      </w:r>
-      <w:proofErr w:type="spellEnd"/>
-      <w:r>
-        <w:t>);</w:t>
-      </w:r>
-    </w:p>
-    <w:p/>
-    <w:p>
-      <w:r>
-        <w:t>// Response</w:t>
-      </w:r>
-    </w:p>
-    <w:p>
-      <w:r>
-        <w:t>header("Access-Control-Allow-Origin: *");</w:t>
-      </w:r>
-    </w:p>
-    <w:p>
-      <w:r>
-        <w:lastRenderedPageBreak/>
-        <w:t>header("Access-Control-Allow-Methods: GET, POST, OPTIONS");</w:t>
-      </w:r>
-    </w:p>
-    <w:p>
-      <w:r>
-        <w:t>header("Access-Control-Allow-Headers: Origin, Content-Type, Accept, Authorization");</w:t>
-      </w:r>
-    </w:p>
-    <w:p>
-      <w:r>
-        <w:t>header('Content-Type: application/</w:t>
-      </w:r>
-      <w:proofErr w:type="spellStart"/>
-      <w:r>
-        <w:t>json</w:t>
-      </w:r>
-      <w:proofErr w:type="spellEnd"/>
-      <w:r>
-        <w:t>');</w:t>
-      </w:r>
-    </w:p>
-    <w:p/>
-    <w:p>
-      <w:r>
         <w:t xml:space="preserve">echo </w:t>
       </w:r>
       <w:proofErr w:type="spellStart"/>
       <w:r>
-        <w:t>json_encode</w:t>
-      </w:r>
-      <w:proofErr w:type="spellEnd"/>
-      <w:r>
-        <w:t>(['success' =&gt; true, '</w:t>
+        <w:t>json_</w:t>
+      </w:r>
+      <w:proofErr w:type="gramStart"/>
+      <w:r>
+        <w:t>encode</w:t>
+      </w:r>
+      <w:proofErr w:type="spellEnd"/>
+      <w:r>
+        <w:t>(</w:t>
+      </w:r>
+      <w:proofErr w:type="gramEnd"/>
+      <w:r>
+        <w:t>['success' =&gt; true, '</w:t>
       </w:r>
       <w:proofErr w:type="spellStart"/>
       <w:r>
@@ -2088,8 +2297,13 @@
       </w:r>
     </w:p>
     <w:p>
-      <w:r>
-        <w:t xml:space="preserve">So it’s a </w:t>
+      <w:proofErr w:type="gramStart"/>
+      <w:r>
+        <w:t>So</w:t>
+      </w:r>
+      <w:proofErr w:type="gramEnd"/>
+      <w:r>
+        <w:t xml:space="preserve"> it’s a </w:t>
       </w:r>
       <w:r>
         <w:rPr>
@@ -2294,7 +2508,6 @@
     </w:p>
     <w:p>
       <w:r>
-        <w:lastRenderedPageBreak/>
         <w:t xml:space="preserve">Would you like me to combine both — so a single API can return </w:t>
       </w:r>
       <w:r>
@@ -2510,23 +2723,43 @@
       <w:proofErr w:type="spellEnd"/>
     </w:p>
     <w:p>
-      <w:r>
-        <w:t>header("Access-Control-Allow-Origin: *");</w:t>
-      </w:r>
-    </w:p>
-    <w:p>
-      <w:r>
-        <w:t>header("Access-Control-Allow-Methods: GET, POST, OPTIONS");</w:t>
-      </w:r>
-    </w:p>
-    <w:p>
-      <w:r>
-        <w:t>header("Access-Control-Allow-Headers: Content-Type, Authorization");</w:t>
-      </w:r>
-    </w:p>
-    <w:p>
-      <w:r>
-        <w:t>header("Content-Type: application/</w:t>
+      <w:proofErr w:type="gramStart"/>
+      <w:r>
+        <w:t>header(</w:t>
+      </w:r>
+      <w:proofErr w:type="gramEnd"/>
+      <w:r>
+        <w:t>"Access-Control-Allow-Origin: *");</w:t>
+      </w:r>
+    </w:p>
+    <w:p>
+      <w:proofErr w:type="gramStart"/>
+      <w:r>
+        <w:t>header(</w:t>
+      </w:r>
+      <w:proofErr w:type="gramEnd"/>
+      <w:r>
+        <w:t>"Access-Control-Allow-Methods: GET, POST, OPTIONS");</w:t>
+      </w:r>
+    </w:p>
+    <w:p>
+      <w:proofErr w:type="gramStart"/>
+      <w:r>
+        <w:t>header(</w:t>
+      </w:r>
+      <w:proofErr w:type="gramEnd"/>
+      <w:r>
+        <w:t>"Access-Control-Allow-Headers: Content-Type, Authorization");</w:t>
+      </w:r>
+    </w:p>
+    <w:p>
+      <w:proofErr w:type="gramStart"/>
+      <w:r>
+        <w:t>header(</w:t>
+      </w:r>
+      <w:proofErr w:type="gramEnd"/>
+      <w:r>
+        <w:t>"Content-Type: application/</w:t>
       </w:r>
       <w:proofErr w:type="spellStart"/>
       <w:r>
@@ -2592,7 +2825,15 @@
       </w:r>
       <w:proofErr w:type="spellEnd"/>
       <w:r>
-        <w:t xml:space="preserve">']) ? </w:t>
+        <w:t>']</w:t>
+      </w:r>
+      <w:proofErr w:type="gramStart"/>
+      <w:r>
+        <w:t>) ?</w:t>
+      </w:r>
+      <w:proofErr w:type="gramEnd"/>
+      <w:r>
+        <w:t xml:space="preserve"> </w:t>
       </w:r>
       <w:proofErr w:type="spellStart"/>
       <w:r>
@@ -2637,7 +2878,15 @@
       </w:r>
       <w:proofErr w:type="spellEnd"/>
       <w:r>
-        <w:t xml:space="preserve">']) ? </w:t>
+        <w:t>']</w:t>
+      </w:r>
+      <w:proofErr w:type="gramStart"/>
+      <w:r>
+        <w:t>) ?</w:t>
+      </w:r>
+      <w:proofErr w:type="gramEnd"/>
+      <w:r>
+        <w:t xml:space="preserve"> </w:t>
       </w:r>
       <w:proofErr w:type="spellStart"/>
       <w:r>
@@ -2690,11 +2939,19 @@
       </w:r>
       <w:proofErr w:type="spellStart"/>
       <w:r>
-        <w:t>json_encode</w:t>
-      </w:r>
-      <w:proofErr w:type="spellEnd"/>
-      <w:r>
-        <w:t>(["success" =&gt; false, "message" =&gt; "</w:t>
+        <w:t>json_</w:t>
+      </w:r>
+      <w:proofErr w:type="gramStart"/>
+      <w:r>
+        <w:t>encode</w:t>
+      </w:r>
+      <w:proofErr w:type="spellEnd"/>
+      <w:r>
+        <w:t>(</w:t>
+      </w:r>
+      <w:proofErr w:type="gramEnd"/>
+      <w:r>
+        <w:t>["success" =&gt; false, "message" =&gt; "</w:t>
       </w:r>
       <w:proofErr w:type="spellStart"/>
       <w:r>
@@ -2712,707 +2969,783 @@
     </w:p>
     <w:p>
       <w:r>
+        <w:t>}</w:t>
+      </w:r>
+    </w:p>
+    <w:p/>
+    <w:p>
+      <w:r>
+        <w:t>$dashboard = [];</w:t>
+      </w:r>
+    </w:p>
+    <w:p/>
+    <w:p>
+      <w:r>
+        <w:t>// ---------------- FETCH PROJECT(S) ----------------</w:t>
+      </w:r>
+    </w:p>
+    <w:p>
+      <w:r>
+        <w:t>$</w:t>
+      </w:r>
+      <w:proofErr w:type="spellStart"/>
+      <w:r>
+        <w:t>projectQuery</w:t>
+      </w:r>
+      <w:proofErr w:type="spellEnd"/>
+      <w:r>
+        <w:t xml:space="preserve"> = "SELECT id, </w:t>
+      </w:r>
+      <w:proofErr w:type="spellStart"/>
+      <w:r>
+        <w:t>project_name</w:t>
+      </w:r>
+      <w:proofErr w:type="spellEnd"/>
+      <w:r>
+        <w:t xml:space="preserve">, </w:t>
+      </w:r>
+      <w:proofErr w:type="spellStart"/>
+      <w:r>
+        <w:t>project_owner_name</w:t>
+      </w:r>
+      <w:proofErr w:type="spellEnd"/>
+      <w:r>
+        <w:t xml:space="preserve">, </w:t>
+      </w:r>
+      <w:proofErr w:type="spellStart"/>
+      <w:r>
+        <w:t>contact_number</w:t>
+      </w:r>
+      <w:proofErr w:type="spellEnd"/>
+      <w:r>
+        <w:t xml:space="preserve">, </w:t>
+      </w:r>
+      <w:proofErr w:type="spellStart"/>
+      <w:r>
+        <w:t>email_address</w:t>
+      </w:r>
+      <w:proofErr w:type="spellEnd"/>
+      <w:r>
+        <w:t xml:space="preserve">, </w:t>
+      </w:r>
+      <w:proofErr w:type="spellStart"/>
+      <w:r>
+        <w:t>permanent_address</w:t>
+      </w:r>
+      <w:proofErr w:type="spellEnd"/>
+    </w:p>
+    <w:p>
+      <w:r>
+        <w:t xml:space="preserve">                 FROM </w:t>
+      </w:r>
+      <w:proofErr w:type="spellStart"/>
+      <w:r>
+        <w:t>tbl_project_details</w:t>
+      </w:r>
+      <w:proofErr w:type="spellEnd"/>
+      <w:r>
+        <w:t xml:space="preserve"> </w:t>
+      </w:r>
+    </w:p>
+    <w:p>
+      <w:r>
+        <w:t xml:space="preserve">                 WHERE </w:t>
+      </w:r>
+      <w:proofErr w:type="spellStart"/>
+      <w:r>
+        <w:t>user_identifier</w:t>
+      </w:r>
+      <w:proofErr w:type="spellEnd"/>
+      <w:r>
+        <w:t>='$</w:t>
+      </w:r>
+      <w:proofErr w:type="spellStart"/>
+      <w:r>
+        <w:t>user_identifier</w:t>
+      </w:r>
+      <w:proofErr w:type="spellEnd"/>
+      <w:r>
+        <w:t>'";</w:t>
+      </w:r>
+    </w:p>
+    <w:p/>
+    <w:p>
+      <w:r>
+        <w:t>if ($</w:t>
+      </w:r>
+      <w:proofErr w:type="spellStart"/>
+      <w:r>
+        <w:t>project_id</w:t>
+      </w:r>
+      <w:proofErr w:type="spellEnd"/>
+      <w:r>
+        <w:t xml:space="preserve"> &gt; 0) {</w:t>
+      </w:r>
+    </w:p>
+    <w:p>
+      <w:r>
+        <w:t xml:space="preserve">    $</w:t>
+      </w:r>
+      <w:proofErr w:type="spellStart"/>
+      <w:proofErr w:type="gramStart"/>
+      <w:r>
+        <w:t>projectQuery</w:t>
+      </w:r>
+      <w:proofErr w:type="spellEnd"/>
+      <w:r>
+        <w:t xml:space="preserve"> .</w:t>
+      </w:r>
+      <w:proofErr w:type="gramEnd"/>
+      <w:r>
+        <w:t>= " AND id='$</w:t>
+      </w:r>
+      <w:proofErr w:type="spellStart"/>
+      <w:r>
+        <w:t>project_id</w:t>
+      </w:r>
+      <w:proofErr w:type="spellEnd"/>
+      <w:r>
+        <w:t>'"; // only one project</w:t>
+      </w:r>
+    </w:p>
+    <w:p>
+      <w:r>
+        <w:t>}</w:t>
+      </w:r>
+    </w:p>
+    <w:p/>
+    <w:p>
+      <w:r>
+        <w:t>$</w:t>
+      </w:r>
+      <w:proofErr w:type="spellStart"/>
+      <w:r>
+        <w:t>projectsResult</w:t>
+      </w:r>
+      <w:proofErr w:type="spellEnd"/>
+      <w:r>
+        <w:t xml:space="preserve"> = $con-&gt;query($</w:t>
+      </w:r>
+      <w:proofErr w:type="spellStart"/>
+      <w:r>
+        <w:t>projectQuery</w:t>
+      </w:r>
+      <w:proofErr w:type="spellEnd"/>
+      <w:r>
+        <w:t>);</w:t>
+      </w:r>
+    </w:p>
+    <w:p/>
+    <w:p>
+      <w:r>
+        <w:t>if ($</w:t>
+      </w:r>
+      <w:proofErr w:type="spellStart"/>
+      <w:r>
+        <w:t>projectsResult</w:t>
+      </w:r>
+      <w:proofErr w:type="spellEnd"/>
+      <w:r>
+        <w:t xml:space="preserve"> &amp;&amp; $</w:t>
+      </w:r>
+      <w:proofErr w:type="spellStart"/>
+      <w:r>
+        <w:t>projectsResult</w:t>
+      </w:r>
+      <w:proofErr w:type="spellEnd"/>
+      <w:r>
+        <w:t>-&gt;</w:t>
+      </w:r>
+      <w:proofErr w:type="spellStart"/>
+      <w:r>
+        <w:t>num_rows</w:t>
+      </w:r>
+      <w:proofErr w:type="spellEnd"/>
+      <w:r>
+        <w:t xml:space="preserve"> &gt; 0) {</w:t>
+      </w:r>
+    </w:p>
+    <w:p>
+      <w:r>
+        <w:t xml:space="preserve">    while ($project = $</w:t>
+      </w:r>
+      <w:proofErr w:type="spellStart"/>
+      <w:r>
+        <w:t>projectsResult</w:t>
+      </w:r>
+      <w:proofErr w:type="spellEnd"/>
+      <w:r>
+        <w:t>-&gt;</w:t>
+      </w:r>
+      <w:proofErr w:type="spellStart"/>
+      <w:r>
+        <w:t>fetch_</w:t>
+      </w:r>
+      <w:proofErr w:type="gramStart"/>
+      <w:r>
+        <w:t>assoc</w:t>
+      </w:r>
+      <w:proofErr w:type="spellEnd"/>
+      <w:r>
+        <w:t>(</w:t>
+      </w:r>
+      <w:proofErr w:type="gramEnd"/>
+      <w:r>
+        <w:t>)) {</w:t>
+      </w:r>
+    </w:p>
+    <w:p>
+      <w:r>
+        <w:t xml:space="preserve">        $</w:t>
+      </w:r>
+      <w:proofErr w:type="spellStart"/>
+      <w:r>
+        <w:t>pid</w:t>
+      </w:r>
+      <w:proofErr w:type="spellEnd"/>
+      <w:r>
+        <w:t xml:space="preserve"> = $project['id'];</w:t>
+      </w:r>
+    </w:p>
+    <w:p/>
+    <w:p>
+      <w:r>
+        <w:t xml:space="preserve">        // ---------------- FETCH COLUMNS ----------------</w:t>
+      </w:r>
+    </w:p>
+    <w:p>
+      <w:r>
+        <w:t xml:space="preserve">        $</w:t>
+      </w:r>
+      <w:proofErr w:type="spellStart"/>
+      <w:r>
+        <w:t>columnQuery</w:t>
+      </w:r>
+      <w:proofErr w:type="spellEnd"/>
+      <w:r>
+        <w:t xml:space="preserve"> = "SELECT id, title </w:t>
+      </w:r>
+    </w:p>
+    <w:p>
+      <w:r>
+        <w:t xml:space="preserve">                        FROM </w:t>
+      </w:r>
+      <w:proofErr w:type="spellStart"/>
+      <w:r>
+        <w:t>tbl_task_board</w:t>
+      </w:r>
+      <w:proofErr w:type="spellEnd"/>
+      <w:r>
+        <w:t xml:space="preserve"> </w:t>
+      </w:r>
+    </w:p>
+    <w:p>
+      <w:r>
+        <w:t xml:space="preserve">                        WHERE </w:t>
+      </w:r>
+      <w:proofErr w:type="spellStart"/>
+      <w:r>
+        <w:t>project_id</w:t>
+      </w:r>
+      <w:proofErr w:type="spellEnd"/>
+      <w:r>
+        <w:t>='$</w:t>
+      </w:r>
+      <w:proofErr w:type="spellStart"/>
+      <w:r>
+        <w:t>pid</w:t>
+      </w:r>
+      <w:proofErr w:type="spellEnd"/>
+      <w:r>
+        <w:t xml:space="preserve">' </w:t>
+      </w:r>
+    </w:p>
+    <w:p>
+      <w:r>
+        <w:t xml:space="preserve">                          AND </w:t>
+      </w:r>
+      <w:proofErr w:type="spellStart"/>
+      <w:r>
+        <w:t>user_identifier</w:t>
+      </w:r>
+      <w:proofErr w:type="spellEnd"/>
+      <w:r>
+        <w:t>='$</w:t>
+      </w:r>
+      <w:proofErr w:type="spellStart"/>
+      <w:r>
+        <w:t>user_identifier</w:t>
+      </w:r>
+      <w:proofErr w:type="spellEnd"/>
+      <w:r>
+        <w:t xml:space="preserve">' </w:t>
+      </w:r>
+    </w:p>
+    <w:p>
+      <w:r>
+        <w:t xml:space="preserve">                          AND status = 1</w:t>
+      </w:r>
+    </w:p>
+    <w:p>
+      <w:r>
+        <w:t xml:space="preserve">                        ORDER BY id ASC";</w:t>
+      </w:r>
+    </w:p>
+    <w:p>
+      <w:r>
+        <w:t xml:space="preserve">        $</w:t>
+      </w:r>
+      <w:proofErr w:type="spellStart"/>
+      <w:r>
+        <w:t>columnResult</w:t>
+      </w:r>
+      <w:proofErr w:type="spellEnd"/>
+      <w:r>
+        <w:t xml:space="preserve"> = $con-&gt;query($</w:t>
+      </w:r>
+      <w:proofErr w:type="spellStart"/>
+      <w:r>
+        <w:t>columnQuery</w:t>
+      </w:r>
+      <w:proofErr w:type="spellEnd"/>
+      <w:r>
+        <w:t>);</w:t>
+      </w:r>
+    </w:p>
+    <w:p/>
+    <w:p>
+      <w:r>
+        <w:t xml:space="preserve">        $columns = [];</w:t>
+      </w:r>
+    </w:p>
+    <w:p>
+      <w:r>
+        <w:t xml:space="preserve">        if ($</w:t>
+      </w:r>
+      <w:proofErr w:type="spellStart"/>
+      <w:r>
+        <w:t>columnResult</w:t>
+      </w:r>
+      <w:proofErr w:type="spellEnd"/>
+      <w:r>
+        <w:t xml:space="preserve"> &amp;&amp; $</w:t>
+      </w:r>
+      <w:proofErr w:type="spellStart"/>
+      <w:r>
+        <w:t>columnResult</w:t>
+      </w:r>
+      <w:proofErr w:type="spellEnd"/>
+      <w:r>
+        <w:t>-&gt;</w:t>
+      </w:r>
+      <w:proofErr w:type="spellStart"/>
+      <w:r>
+        <w:t>num_rows</w:t>
+      </w:r>
+      <w:proofErr w:type="spellEnd"/>
+      <w:r>
+        <w:t xml:space="preserve"> &gt; 0) {</w:t>
+      </w:r>
+    </w:p>
+    <w:p>
+      <w:r>
+        <w:t xml:space="preserve">            while ($column = $</w:t>
+      </w:r>
+      <w:proofErr w:type="spellStart"/>
+      <w:r>
+        <w:t>columnResult</w:t>
+      </w:r>
+      <w:proofErr w:type="spellEnd"/>
+      <w:r>
+        <w:t>-&gt;</w:t>
+      </w:r>
+      <w:proofErr w:type="spellStart"/>
+      <w:r>
+        <w:t>fetch_</w:t>
+      </w:r>
+      <w:proofErr w:type="gramStart"/>
+      <w:r>
+        <w:t>assoc</w:t>
+      </w:r>
+      <w:proofErr w:type="spellEnd"/>
+      <w:r>
+        <w:t>(</w:t>
+      </w:r>
+      <w:proofErr w:type="gramEnd"/>
+      <w:r>
+        <w:t>)) {</w:t>
+      </w:r>
+    </w:p>
+    <w:p>
+      <w:r>
         <w:lastRenderedPageBreak/>
+        <w:t xml:space="preserve">                $</w:t>
+      </w:r>
+      <w:proofErr w:type="spellStart"/>
+      <w:r>
+        <w:t>cid</w:t>
+      </w:r>
+      <w:proofErr w:type="spellEnd"/>
+      <w:r>
+        <w:t xml:space="preserve"> = $column['id'];</w:t>
+      </w:r>
+    </w:p>
+    <w:p/>
+    <w:p>
+      <w:r>
+        <w:t xml:space="preserve">                // ---------------- FETCH TASKS ----------------</w:t>
+      </w:r>
+    </w:p>
+    <w:p>
+      <w:r>
+        <w:t xml:space="preserve">                $</w:t>
+      </w:r>
+      <w:proofErr w:type="spellStart"/>
+      <w:r>
+        <w:t>taskQuery</w:t>
+      </w:r>
+      <w:proofErr w:type="spellEnd"/>
+      <w:r>
+        <w:t xml:space="preserve"> = "SELECT id, title, </w:t>
+      </w:r>
+      <w:proofErr w:type="spellStart"/>
+      <w:r>
+        <w:t>model_name</w:t>
+      </w:r>
+      <w:proofErr w:type="spellEnd"/>
+      <w:r>
+        <w:t xml:space="preserve">, </w:t>
+      </w:r>
+      <w:proofErr w:type="spellStart"/>
+      <w:r>
+        <w:t>created_by</w:t>
+      </w:r>
+      <w:proofErr w:type="spellEnd"/>
+      <w:r>
+        <w:t xml:space="preserve">, </w:t>
+      </w:r>
+      <w:proofErr w:type="spellStart"/>
+      <w:r>
+        <w:t>created_at</w:t>
+      </w:r>
+      <w:proofErr w:type="spellEnd"/>
+      <w:r>
+        <w:t xml:space="preserve"> </w:t>
+      </w:r>
+    </w:p>
+    <w:p>
+      <w:r>
+        <w:t xml:space="preserve">                              FROM </w:t>
+      </w:r>
+      <w:proofErr w:type="spellStart"/>
+      <w:r>
+        <w:t>tbl_task_name</w:t>
+      </w:r>
+      <w:proofErr w:type="spellEnd"/>
+      <w:r>
+        <w:t xml:space="preserve"> </w:t>
+      </w:r>
+    </w:p>
+    <w:p>
+      <w:r>
+        <w:t xml:space="preserve">                              WHERE </w:t>
+      </w:r>
+      <w:proofErr w:type="spellStart"/>
+      <w:r>
+        <w:t>column_name</w:t>
+      </w:r>
+      <w:proofErr w:type="spellEnd"/>
+      <w:r>
+        <w:t>='$</w:t>
+      </w:r>
+      <w:proofErr w:type="spellStart"/>
+      <w:r>
+        <w:t>cid</w:t>
+      </w:r>
+      <w:proofErr w:type="spellEnd"/>
+      <w:r>
+        <w:t xml:space="preserve">' </w:t>
+      </w:r>
+    </w:p>
+    <w:p>
+      <w:r>
+        <w:t xml:space="preserve">                                AND </w:t>
+      </w:r>
+      <w:proofErr w:type="spellStart"/>
+      <w:r>
+        <w:t>project_id</w:t>
+      </w:r>
+      <w:proofErr w:type="spellEnd"/>
+      <w:r>
+        <w:t>='$</w:t>
+      </w:r>
+      <w:proofErr w:type="spellStart"/>
+      <w:r>
+        <w:t>pid</w:t>
+      </w:r>
+      <w:proofErr w:type="spellEnd"/>
+      <w:r>
+        <w:t xml:space="preserve">' </w:t>
+      </w:r>
+    </w:p>
+    <w:p>
+      <w:r>
+        <w:t xml:space="preserve">                                AND </w:t>
+      </w:r>
+      <w:proofErr w:type="spellStart"/>
+      <w:r>
+        <w:t>user_identifier</w:t>
+      </w:r>
+      <w:proofErr w:type="spellEnd"/>
+      <w:r>
+        <w:t>='$</w:t>
+      </w:r>
+      <w:proofErr w:type="spellStart"/>
+      <w:r>
+        <w:t>user_identifier</w:t>
+      </w:r>
+      <w:proofErr w:type="spellEnd"/>
+      <w:r>
+        <w:t xml:space="preserve">' </w:t>
+      </w:r>
+    </w:p>
+    <w:p>
+      <w:r>
+        <w:t xml:space="preserve">                                AND status = 1</w:t>
+      </w:r>
+    </w:p>
+    <w:p>
+      <w:r>
+        <w:t xml:space="preserve">                              ORDER BY id DESC";</w:t>
+      </w:r>
+    </w:p>
+    <w:p>
+      <w:r>
+        <w:t xml:space="preserve">                $</w:t>
+      </w:r>
+      <w:proofErr w:type="spellStart"/>
+      <w:r>
+        <w:t>taskResult</w:t>
+      </w:r>
+      <w:proofErr w:type="spellEnd"/>
+      <w:r>
+        <w:t xml:space="preserve"> = $con-&gt;query($</w:t>
+      </w:r>
+      <w:proofErr w:type="spellStart"/>
+      <w:r>
+        <w:t>taskQuery</w:t>
+      </w:r>
+      <w:proofErr w:type="spellEnd"/>
+      <w:r>
+        <w:t>);</w:t>
+      </w:r>
+    </w:p>
+    <w:p/>
+    <w:p>
+      <w:r>
+        <w:t xml:space="preserve">                $tasks = [];</w:t>
+      </w:r>
+    </w:p>
+    <w:p>
+      <w:r>
+        <w:t xml:space="preserve">                if ($</w:t>
+      </w:r>
+      <w:proofErr w:type="spellStart"/>
+      <w:r>
+        <w:t>taskResult</w:t>
+      </w:r>
+      <w:proofErr w:type="spellEnd"/>
+      <w:r>
+        <w:t xml:space="preserve"> &amp;&amp; $</w:t>
+      </w:r>
+      <w:proofErr w:type="spellStart"/>
+      <w:r>
+        <w:t>taskResult</w:t>
+      </w:r>
+      <w:proofErr w:type="spellEnd"/>
+      <w:r>
+        <w:t>-&gt;</w:t>
+      </w:r>
+      <w:proofErr w:type="spellStart"/>
+      <w:r>
+        <w:t>num_rows</w:t>
+      </w:r>
+      <w:proofErr w:type="spellEnd"/>
+      <w:r>
+        <w:t xml:space="preserve"> &gt; 0) {</w:t>
+      </w:r>
+    </w:p>
+    <w:p>
+      <w:r>
+        <w:t xml:space="preserve">                    while ($task = $</w:t>
+      </w:r>
+      <w:proofErr w:type="spellStart"/>
+      <w:r>
+        <w:t>taskResult</w:t>
+      </w:r>
+      <w:proofErr w:type="spellEnd"/>
+      <w:r>
+        <w:t>-&gt;</w:t>
+      </w:r>
+      <w:proofErr w:type="spellStart"/>
+      <w:r>
+        <w:t>fetch_</w:t>
+      </w:r>
+      <w:proofErr w:type="gramStart"/>
+      <w:r>
+        <w:t>assoc</w:t>
+      </w:r>
+      <w:proofErr w:type="spellEnd"/>
+      <w:r>
+        <w:t>(</w:t>
+      </w:r>
+      <w:proofErr w:type="gramEnd"/>
+      <w:r>
+        <w:t>)) {</w:t>
+      </w:r>
+    </w:p>
+    <w:p>
+      <w:r>
+        <w:t xml:space="preserve">                        $</w:t>
+      </w:r>
+      <w:proofErr w:type="gramStart"/>
+      <w:r>
+        <w:t>tasks[</w:t>
+      </w:r>
+      <w:proofErr w:type="gramEnd"/>
+      <w:r>
+        <w:t>] = $task;</w:t>
+      </w:r>
+    </w:p>
+    <w:p>
+      <w:r>
+        <w:t xml:space="preserve">                    }</w:t>
+      </w:r>
+    </w:p>
+    <w:p>
+      <w:r>
+        <w:t xml:space="preserve">                }</w:t>
+      </w:r>
+    </w:p>
+    <w:p/>
+    <w:p>
+      <w:r>
+        <w:t xml:space="preserve">                $column['tasks'] = $tasks;</w:t>
+      </w:r>
+    </w:p>
+    <w:p>
+      <w:r>
+        <w:t xml:space="preserve">                $</w:t>
+      </w:r>
+      <w:proofErr w:type="gramStart"/>
+      <w:r>
+        <w:t>columns[</w:t>
+      </w:r>
+      <w:proofErr w:type="gramEnd"/>
+      <w:r>
+        <w:t>] = $column;</w:t>
+      </w:r>
+    </w:p>
+    <w:p>
+      <w:r>
+        <w:t xml:space="preserve">            }</w:t>
+      </w:r>
+    </w:p>
+    <w:p>
+      <w:r>
+        <w:t xml:space="preserve">        }</w:t>
+      </w:r>
+    </w:p>
+    <w:p/>
+    <w:p>
+      <w:r>
+        <w:t xml:space="preserve">        $project['columns'] = $columns;</w:t>
+      </w:r>
+    </w:p>
+    <w:p>
+      <w:r>
+        <w:t xml:space="preserve">        $</w:t>
+      </w:r>
+      <w:proofErr w:type="gramStart"/>
+      <w:r>
+        <w:t>dashboard[</w:t>
+      </w:r>
+      <w:proofErr w:type="gramEnd"/>
+      <w:r>
+        <w:t>] = $project;</w:t>
+      </w:r>
+    </w:p>
+    <w:p>
+      <w:r>
+        <w:t xml:space="preserve">    }</w:t>
+      </w:r>
+    </w:p>
+    <w:p/>
+    <w:p>
+      <w:r>
+        <w:t xml:space="preserve">    echo </w:t>
+      </w:r>
+      <w:proofErr w:type="spellStart"/>
+      <w:r>
+        <w:t>json_</w:t>
+      </w:r>
+      <w:proofErr w:type="gramStart"/>
+      <w:r>
+        <w:t>encode</w:t>
+      </w:r>
+      <w:proofErr w:type="spellEnd"/>
+      <w:r>
+        <w:t>(</w:t>
+      </w:r>
+      <w:proofErr w:type="gramEnd"/>
+      <w:r>
+        <w:t>["success" =&gt; true, "data" =&gt; $dashboard]);</w:t>
+      </w:r>
+    </w:p>
+    <w:p>
+      <w:r>
+        <w:lastRenderedPageBreak/>
+        <w:t>} else {</w:t>
+      </w:r>
+    </w:p>
+    <w:p>
+      <w:r>
+        <w:t xml:space="preserve">    echo </w:t>
+      </w:r>
+      <w:proofErr w:type="spellStart"/>
+      <w:r>
+        <w:t>json_</w:t>
+      </w:r>
+      <w:proofErr w:type="gramStart"/>
+      <w:r>
+        <w:t>encode</w:t>
+      </w:r>
+      <w:proofErr w:type="spellEnd"/>
+      <w:r>
+        <w:t>(</w:t>
+      </w:r>
+      <w:proofErr w:type="gramEnd"/>
+      <w:r>
+        <w:t>["success" =&gt; false, "message" =&gt; "No projects found for this user"]);</w:t>
+      </w:r>
+    </w:p>
+    <w:p>
+      <w:r>
         <w:t>}</w:t>
       </w:r>
     </w:p>
     <w:p/>
     <w:p>
       <w:r>
-        <w:t>$dashboard = [];</w:t>
-      </w:r>
-    </w:p>
-    <w:p/>
-    <w:p>
-      <w:r>
-        <w:t>// ---------------- FETCH PROJECT(S) ----------------</w:t>
-      </w:r>
-    </w:p>
-    <w:p>
-      <w:r>
-        <w:t>$</w:t>
-      </w:r>
-      <w:proofErr w:type="spellStart"/>
-      <w:r>
-        <w:t>projectQuery</w:t>
-      </w:r>
-      <w:proofErr w:type="spellEnd"/>
-      <w:r>
-        <w:t xml:space="preserve"> = "SELECT id, </w:t>
-      </w:r>
-      <w:proofErr w:type="spellStart"/>
-      <w:r>
-        <w:t>project_name</w:t>
-      </w:r>
-      <w:proofErr w:type="spellEnd"/>
-      <w:r>
-        <w:t xml:space="preserve">, </w:t>
-      </w:r>
-      <w:proofErr w:type="spellStart"/>
-      <w:r>
-        <w:t>project_owner_name</w:t>
-      </w:r>
-      <w:proofErr w:type="spellEnd"/>
-      <w:r>
-        <w:t xml:space="preserve">, </w:t>
-      </w:r>
-      <w:proofErr w:type="spellStart"/>
-      <w:r>
-        <w:t>contact_number</w:t>
-      </w:r>
-      <w:proofErr w:type="spellEnd"/>
-      <w:r>
-        <w:t xml:space="preserve">, </w:t>
-      </w:r>
-      <w:proofErr w:type="spellStart"/>
-      <w:r>
-        <w:t>email_address</w:t>
-      </w:r>
-      <w:proofErr w:type="spellEnd"/>
-      <w:r>
-        <w:t xml:space="preserve">, </w:t>
-      </w:r>
-      <w:proofErr w:type="spellStart"/>
-      <w:r>
-        <w:t>permanent_address</w:t>
-      </w:r>
-      <w:proofErr w:type="spellEnd"/>
-    </w:p>
-    <w:p>
-      <w:r>
-        <w:t xml:space="preserve">                 FROM </w:t>
-      </w:r>
-      <w:proofErr w:type="spellStart"/>
-      <w:r>
-        <w:t>tbl_project_details</w:t>
-      </w:r>
-      <w:proofErr w:type="spellEnd"/>
-      <w:r>
-        <w:t xml:space="preserve"> </w:t>
-      </w:r>
-    </w:p>
-    <w:p>
-      <w:r>
-        <w:t xml:space="preserve">                 WHERE </w:t>
-      </w:r>
-      <w:proofErr w:type="spellStart"/>
-      <w:r>
-        <w:t>user_identifier</w:t>
-      </w:r>
-      <w:proofErr w:type="spellEnd"/>
-      <w:r>
-        <w:t>='$</w:t>
-      </w:r>
-      <w:proofErr w:type="spellStart"/>
-      <w:r>
-        <w:t>user_identifier</w:t>
-      </w:r>
-      <w:proofErr w:type="spellEnd"/>
-      <w:r>
-        <w:t>'";</w:t>
-      </w:r>
-    </w:p>
-    <w:p/>
-    <w:p>
-      <w:r>
-        <w:t>if ($</w:t>
-      </w:r>
-      <w:proofErr w:type="spellStart"/>
-      <w:r>
-        <w:t>project_id</w:t>
-      </w:r>
-      <w:proofErr w:type="spellEnd"/>
-      <w:r>
-        <w:t xml:space="preserve"> &gt; 0) {</w:t>
-      </w:r>
-    </w:p>
-    <w:p>
-      <w:r>
-        <w:t xml:space="preserve">    $</w:t>
-      </w:r>
-      <w:proofErr w:type="spellStart"/>
-      <w:r>
-        <w:t>projectQuery</w:t>
-      </w:r>
-      <w:proofErr w:type="spellEnd"/>
-      <w:r>
-        <w:t xml:space="preserve"> .= " AND id='$</w:t>
-      </w:r>
-      <w:proofErr w:type="spellStart"/>
-      <w:r>
-        <w:t>project_id</w:t>
-      </w:r>
-      <w:proofErr w:type="spellEnd"/>
-      <w:r>
-        <w:t>'"; // only one project</w:t>
-      </w:r>
-    </w:p>
-    <w:p>
-      <w:r>
-        <w:t>}</w:t>
-      </w:r>
-    </w:p>
-    <w:p/>
-    <w:p>
-      <w:r>
-        <w:t>$</w:t>
-      </w:r>
-      <w:proofErr w:type="spellStart"/>
-      <w:r>
-        <w:t>projectsResult</w:t>
-      </w:r>
-      <w:proofErr w:type="spellEnd"/>
-      <w:r>
-        <w:t xml:space="preserve"> = $con-&gt;query($</w:t>
-      </w:r>
-      <w:proofErr w:type="spellStart"/>
-      <w:r>
-        <w:t>projectQuery</w:t>
-      </w:r>
-      <w:proofErr w:type="spellEnd"/>
+        <w:t>$con-&gt;</w:t>
+      </w:r>
+      <w:proofErr w:type="gramStart"/>
+      <w:r>
+        <w:t>close(</w:t>
+      </w:r>
+      <w:proofErr w:type="gramEnd"/>
       <w:r>
         <w:t>);</w:t>
-      </w:r>
-    </w:p>
-    <w:p/>
-    <w:p>
-      <w:r>
-        <w:t>if ($</w:t>
-      </w:r>
-      <w:proofErr w:type="spellStart"/>
-      <w:r>
-        <w:t>projectsResult</w:t>
-      </w:r>
-      <w:proofErr w:type="spellEnd"/>
-      <w:r>
-        <w:t xml:space="preserve"> &amp;&amp; $</w:t>
-      </w:r>
-      <w:proofErr w:type="spellStart"/>
-      <w:r>
-        <w:t>projectsResult</w:t>
-      </w:r>
-      <w:proofErr w:type="spellEnd"/>
-      <w:r>
-        <w:t>-&gt;</w:t>
-      </w:r>
-      <w:proofErr w:type="spellStart"/>
-      <w:r>
-        <w:t>num_rows</w:t>
-      </w:r>
-      <w:proofErr w:type="spellEnd"/>
-      <w:r>
-        <w:t xml:space="preserve"> &gt; 0) {</w:t>
-      </w:r>
-    </w:p>
-    <w:p>
-      <w:r>
-        <w:t xml:space="preserve">    while ($project = $</w:t>
-      </w:r>
-      <w:proofErr w:type="spellStart"/>
-      <w:r>
-        <w:t>projectsResult</w:t>
-      </w:r>
-      <w:proofErr w:type="spellEnd"/>
-      <w:r>
-        <w:t>-&gt;</w:t>
-      </w:r>
-      <w:proofErr w:type="spellStart"/>
-      <w:r>
-        <w:t>fetch_assoc</w:t>
-      </w:r>
-      <w:proofErr w:type="spellEnd"/>
-      <w:r>
-        <w:t>()) {</w:t>
-      </w:r>
-    </w:p>
-    <w:p>
-      <w:r>
-        <w:t xml:space="preserve">        $</w:t>
-      </w:r>
-      <w:proofErr w:type="spellStart"/>
-      <w:r>
-        <w:t>pid</w:t>
-      </w:r>
-      <w:proofErr w:type="spellEnd"/>
-      <w:r>
-        <w:t xml:space="preserve"> = $project['id'];</w:t>
-      </w:r>
-    </w:p>
-    <w:p/>
-    <w:p>
-      <w:r>
-        <w:t xml:space="preserve">        // ---------------- FETCH COLUMNS ----------------</w:t>
-      </w:r>
-    </w:p>
-    <w:p>
-      <w:r>
-        <w:t xml:space="preserve">        $</w:t>
-      </w:r>
-      <w:proofErr w:type="spellStart"/>
-      <w:r>
-        <w:t>columnQuery</w:t>
-      </w:r>
-      <w:proofErr w:type="spellEnd"/>
-      <w:r>
-        <w:t xml:space="preserve"> = "SELECT id, title </w:t>
-      </w:r>
-    </w:p>
-    <w:p>
-      <w:r>
-        <w:t xml:space="preserve">                        FROM </w:t>
-      </w:r>
-      <w:proofErr w:type="spellStart"/>
-      <w:r>
-        <w:t>tbl_task_board</w:t>
-      </w:r>
-      <w:proofErr w:type="spellEnd"/>
-      <w:r>
-        <w:t xml:space="preserve"> </w:t>
-      </w:r>
-    </w:p>
-    <w:p>
-      <w:r>
-        <w:t xml:space="preserve">                        WHERE </w:t>
-      </w:r>
-      <w:proofErr w:type="spellStart"/>
-      <w:r>
-        <w:t>project_id</w:t>
-      </w:r>
-      <w:proofErr w:type="spellEnd"/>
-      <w:r>
-        <w:t>='$</w:t>
-      </w:r>
-      <w:proofErr w:type="spellStart"/>
-      <w:r>
-        <w:t>pid</w:t>
-      </w:r>
-      <w:proofErr w:type="spellEnd"/>
-      <w:r>
-        <w:t xml:space="preserve">' </w:t>
-      </w:r>
-    </w:p>
-    <w:p>
-      <w:r>
-        <w:t xml:space="preserve">                          AND </w:t>
-      </w:r>
-      <w:proofErr w:type="spellStart"/>
-      <w:r>
-        <w:t>user_identifier</w:t>
-      </w:r>
-      <w:proofErr w:type="spellEnd"/>
-      <w:r>
-        <w:t>='$</w:t>
-      </w:r>
-      <w:proofErr w:type="spellStart"/>
-      <w:r>
-        <w:t>user_identifier</w:t>
-      </w:r>
-      <w:proofErr w:type="spellEnd"/>
-      <w:r>
-        <w:t xml:space="preserve">' </w:t>
-      </w:r>
-    </w:p>
-    <w:p>
-      <w:r>
-        <w:t xml:space="preserve">                          AND status = 1</w:t>
-      </w:r>
-    </w:p>
-    <w:p>
-      <w:r>
-        <w:t xml:space="preserve">                        ORDER BY id ASC";</w:t>
-      </w:r>
-    </w:p>
-    <w:p>
-      <w:r>
-        <w:t xml:space="preserve">        $</w:t>
-      </w:r>
-      <w:proofErr w:type="spellStart"/>
-      <w:r>
-        <w:t>columnResult</w:t>
-      </w:r>
-      <w:proofErr w:type="spellEnd"/>
-      <w:r>
-        <w:t xml:space="preserve"> = $con-&gt;query($</w:t>
-      </w:r>
-      <w:proofErr w:type="spellStart"/>
-      <w:r>
-        <w:t>columnQuery</w:t>
-      </w:r>
-      <w:proofErr w:type="spellEnd"/>
-      <w:r>
-        <w:t>);</w:t>
-      </w:r>
-    </w:p>
-    <w:p/>
-    <w:p>
-      <w:r>
-        <w:lastRenderedPageBreak/>
-        <w:t xml:space="preserve">        $columns = [];</w:t>
-      </w:r>
-    </w:p>
-    <w:p>
-      <w:r>
-        <w:t xml:space="preserve">        if ($</w:t>
-      </w:r>
-      <w:proofErr w:type="spellStart"/>
-      <w:r>
-        <w:t>columnResult</w:t>
-      </w:r>
-      <w:proofErr w:type="spellEnd"/>
-      <w:r>
-        <w:t xml:space="preserve"> &amp;&amp; $</w:t>
-      </w:r>
-      <w:proofErr w:type="spellStart"/>
-      <w:r>
-        <w:t>columnResult</w:t>
-      </w:r>
-      <w:proofErr w:type="spellEnd"/>
-      <w:r>
-        <w:t>-&gt;</w:t>
-      </w:r>
-      <w:proofErr w:type="spellStart"/>
-      <w:r>
-        <w:t>num_rows</w:t>
-      </w:r>
-      <w:proofErr w:type="spellEnd"/>
-      <w:r>
-        <w:t xml:space="preserve"> &gt; 0) {</w:t>
-      </w:r>
-    </w:p>
-    <w:p>
-      <w:r>
-        <w:t xml:space="preserve">            while ($column = $</w:t>
-      </w:r>
-      <w:proofErr w:type="spellStart"/>
-      <w:r>
-        <w:t>columnResult</w:t>
-      </w:r>
-      <w:proofErr w:type="spellEnd"/>
-      <w:r>
-        <w:t>-&gt;</w:t>
-      </w:r>
-      <w:proofErr w:type="spellStart"/>
-      <w:r>
-        <w:t>fetch_assoc</w:t>
-      </w:r>
-      <w:proofErr w:type="spellEnd"/>
-      <w:r>
-        <w:t>()) {</w:t>
-      </w:r>
-    </w:p>
-    <w:p>
-      <w:r>
-        <w:t xml:space="preserve">                $</w:t>
-      </w:r>
-      <w:proofErr w:type="spellStart"/>
-      <w:r>
-        <w:t>cid</w:t>
-      </w:r>
-      <w:proofErr w:type="spellEnd"/>
-      <w:r>
-        <w:t xml:space="preserve"> = $column['id'];</w:t>
-      </w:r>
-    </w:p>
-    <w:p/>
-    <w:p>
-      <w:r>
-        <w:t xml:space="preserve">                // ---------------- FETCH TASKS ----------------</w:t>
-      </w:r>
-    </w:p>
-    <w:p>
-      <w:r>
-        <w:t xml:space="preserve">                $</w:t>
-      </w:r>
-      <w:proofErr w:type="spellStart"/>
-      <w:r>
-        <w:t>taskQuery</w:t>
-      </w:r>
-      <w:proofErr w:type="spellEnd"/>
-      <w:r>
-        <w:t xml:space="preserve"> = "SELECT id, title, </w:t>
-      </w:r>
-      <w:proofErr w:type="spellStart"/>
-      <w:r>
-        <w:t>model_name</w:t>
-      </w:r>
-      <w:proofErr w:type="spellEnd"/>
-      <w:r>
-        <w:t xml:space="preserve">, </w:t>
-      </w:r>
-      <w:proofErr w:type="spellStart"/>
-      <w:r>
-        <w:t>created_by</w:t>
-      </w:r>
-      <w:proofErr w:type="spellEnd"/>
-      <w:r>
-        <w:t xml:space="preserve">, </w:t>
-      </w:r>
-      <w:proofErr w:type="spellStart"/>
-      <w:r>
-        <w:t>created_at</w:t>
-      </w:r>
-      <w:proofErr w:type="spellEnd"/>
-      <w:r>
-        <w:t xml:space="preserve"> </w:t>
-      </w:r>
-    </w:p>
-    <w:p>
-      <w:r>
-        <w:t xml:space="preserve">                              FROM </w:t>
-      </w:r>
-      <w:proofErr w:type="spellStart"/>
-      <w:r>
-        <w:t>tbl_task_name</w:t>
-      </w:r>
-      <w:proofErr w:type="spellEnd"/>
-      <w:r>
-        <w:t xml:space="preserve"> </w:t>
-      </w:r>
-    </w:p>
-    <w:p>
-      <w:r>
-        <w:t xml:space="preserve">                              WHERE </w:t>
-      </w:r>
-      <w:proofErr w:type="spellStart"/>
-      <w:r>
-        <w:t>column_name</w:t>
-      </w:r>
-      <w:proofErr w:type="spellEnd"/>
-      <w:r>
-        <w:t>='$</w:t>
-      </w:r>
-      <w:proofErr w:type="spellStart"/>
-      <w:r>
-        <w:t>cid</w:t>
-      </w:r>
-      <w:proofErr w:type="spellEnd"/>
-      <w:r>
-        <w:t xml:space="preserve">' </w:t>
-      </w:r>
-    </w:p>
-    <w:p>
-      <w:r>
-        <w:t xml:space="preserve">                                AND </w:t>
-      </w:r>
-      <w:proofErr w:type="spellStart"/>
-      <w:r>
-        <w:t>project_id</w:t>
-      </w:r>
-      <w:proofErr w:type="spellEnd"/>
-      <w:r>
-        <w:t>='$</w:t>
-      </w:r>
-      <w:proofErr w:type="spellStart"/>
-      <w:r>
-        <w:t>pid</w:t>
-      </w:r>
-      <w:proofErr w:type="spellEnd"/>
-      <w:r>
-        <w:t xml:space="preserve">' </w:t>
-      </w:r>
-    </w:p>
-    <w:p>
-      <w:r>
-        <w:t xml:space="preserve">                                AND </w:t>
-      </w:r>
-      <w:proofErr w:type="spellStart"/>
-      <w:r>
-        <w:t>user_identifier</w:t>
-      </w:r>
-      <w:proofErr w:type="spellEnd"/>
-      <w:r>
-        <w:t>='$</w:t>
-      </w:r>
-      <w:proofErr w:type="spellStart"/>
-      <w:r>
-        <w:t>user_identifier</w:t>
-      </w:r>
-      <w:proofErr w:type="spellEnd"/>
-      <w:r>
-        <w:t xml:space="preserve">' </w:t>
-      </w:r>
-    </w:p>
-    <w:p>
-      <w:r>
-        <w:t xml:space="preserve">                                AND status = 1</w:t>
-      </w:r>
-    </w:p>
-    <w:p>
-      <w:r>
-        <w:t xml:space="preserve">                              ORDER BY id DESC";</w:t>
-      </w:r>
-    </w:p>
-    <w:p>
-      <w:r>
-        <w:t xml:space="preserve">                $</w:t>
-      </w:r>
-      <w:proofErr w:type="spellStart"/>
-      <w:r>
-        <w:t>taskResult</w:t>
-      </w:r>
-      <w:proofErr w:type="spellEnd"/>
-      <w:r>
-        <w:t xml:space="preserve"> = $con-&gt;query($</w:t>
-      </w:r>
-      <w:proofErr w:type="spellStart"/>
-      <w:r>
-        <w:t>taskQuery</w:t>
-      </w:r>
-      <w:proofErr w:type="spellEnd"/>
-      <w:r>
-        <w:t>);</w:t>
-      </w:r>
-    </w:p>
-    <w:p/>
-    <w:p>
-      <w:r>
-        <w:t xml:space="preserve">                $tasks = [];</w:t>
-      </w:r>
-    </w:p>
-    <w:p>
-      <w:r>
-        <w:t xml:space="preserve">                if ($</w:t>
-      </w:r>
-      <w:proofErr w:type="spellStart"/>
-      <w:r>
-        <w:t>taskResult</w:t>
-      </w:r>
-      <w:proofErr w:type="spellEnd"/>
-      <w:r>
-        <w:t xml:space="preserve"> &amp;&amp; $</w:t>
-      </w:r>
-      <w:proofErr w:type="spellStart"/>
-      <w:r>
-        <w:t>taskResult</w:t>
-      </w:r>
-      <w:proofErr w:type="spellEnd"/>
-      <w:r>
-        <w:t>-&gt;</w:t>
-      </w:r>
-      <w:proofErr w:type="spellStart"/>
-      <w:r>
-        <w:t>num_rows</w:t>
-      </w:r>
-      <w:proofErr w:type="spellEnd"/>
-      <w:r>
-        <w:t xml:space="preserve"> &gt; 0) {</w:t>
-      </w:r>
-    </w:p>
-    <w:p>
-      <w:r>
-        <w:t xml:space="preserve">                    while ($task = $</w:t>
-      </w:r>
-      <w:proofErr w:type="spellStart"/>
-      <w:r>
-        <w:t>taskResult</w:t>
-      </w:r>
-      <w:proofErr w:type="spellEnd"/>
-      <w:r>
-        <w:t>-&gt;</w:t>
-      </w:r>
-      <w:proofErr w:type="spellStart"/>
-      <w:r>
-        <w:t>fetch_assoc</w:t>
-      </w:r>
-      <w:proofErr w:type="spellEnd"/>
-      <w:r>
-        <w:t>()) {</w:t>
-      </w:r>
-    </w:p>
-    <w:p>
-      <w:r>
-        <w:t xml:space="preserve">                        $tasks[] = $task;</w:t>
-      </w:r>
-    </w:p>
-    <w:p>
-      <w:r>
-        <w:t xml:space="preserve">                    }</w:t>
-      </w:r>
-    </w:p>
-    <w:p>
-      <w:r>
-        <w:t xml:space="preserve">                }</w:t>
-      </w:r>
-    </w:p>
-    <w:p/>
-    <w:p>
-      <w:r>
-        <w:t xml:space="preserve">                $column['tasks'] = $tasks;</w:t>
-      </w:r>
-    </w:p>
-    <w:p>
-      <w:r>
-        <w:t xml:space="preserve">                $columns[] = $column;</w:t>
-      </w:r>
-    </w:p>
-    <w:p>
-      <w:r>
-        <w:t xml:space="preserve">            }</w:t>
-      </w:r>
-    </w:p>
-    <w:p>
-      <w:r>
-        <w:t xml:space="preserve">        }</w:t>
-      </w:r>
-    </w:p>
-    <w:p/>
-    <w:p>
-      <w:r>
-        <w:t xml:space="preserve">        $project['columns'] = $columns;</w:t>
-      </w:r>
-    </w:p>
-    <w:p>
-      <w:r>
-        <w:t xml:space="preserve">        $dashboard[] = $project;</w:t>
-      </w:r>
-    </w:p>
-    <w:p>
-      <w:r>
-        <w:lastRenderedPageBreak/>
-        <w:t xml:space="preserve">    }</w:t>
-      </w:r>
-    </w:p>
-    <w:p/>
-    <w:p>
-      <w:r>
-        <w:t xml:space="preserve">    echo </w:t>
-      </w:r>
-      <w:proofErr w:type="spellStart"/>
-      <w:r>
-        <w:t>json_encode</w:t>
-      </w:r>
-      <w:proofErr w:type="spellEnd"/>
-      <w:r>
-        <w:t>(["success" =&gt; true, "data" =&gt; $dashboard]);</w:t>
-      </w:r>
-    </w:p>
-    <w:p>
-      <w:r>
-        <w:t>} else {</w:t>
-      </w:r>
-    </w:p>
-    <w:p>
-      <w:r>
-        <w:t xml:space="preserve">    echo </w:t>
-      </w:r>
-      <w:proofErr w:type="spellStart"/>
-      <w:r>
-        <w:t>json_encode</w:t>
-      </w:r>
-      <w:proofErr w:type="spellEnd"/>
-      <w:r>
-        <w:t>(["success" =&gt; false, "message" =&gt; "No projects found for this user"]);</w:t>
-      </w:r>
-    </w:p>
-    <w:p>
-      <w:r>
-        <w:t>}</w:t>
-      </w:r>
-    </w:p>
-    <w:p/>
-    <w:p>
-      <w:r>
-        <w:t>$con-&gt;close();</w:t>
       </w:r>
     </w:p>
     <w:p>
@@ -3591,9 +3924,14 @@
             </w:r>
             <w:r>
               <w:br/>
-              <w:t>Body: { "</w:t>
+              <w:t xml:space="preserve">Body: </w:t>
+            </w:r>
+            <w:proofErr w:type="gramStart"/>
+            <w:r>
+              <w:t>{ "</w:t>
             </w:r>
             <w:proofErr w:type="spellStart"/>
+            <w:proofErr w:type="gramEnd"/>
             <w:r>
               <w:t>user_identifier</w:t>
             </w:r>
@@ -3665,9 +4003,14 @@
             </w:r>
             <w:r>
               <w:br/>
-              <w:t>Body: { "</w:t>
+              <w:t xml:space="preserve">Body: </w:t>
+            </w:r>
+            <w:proofErr w:type="gramStart"/>
+            <w:r>
+              <w:t>{ "</w:t>
             </w:r>
             <w:proofErr w:type="spellStart"/>
+            <w:proofErr w:type="gramEnd"/>
             <w:r>
               <w:t>user_identifier</w:t>
             </w:r>
@@ -3739,7 +4082,15 @@
       </w:r>
       <w:proofErr w:type="spellEnd"/>
       <w:r>
-        <w:t xml:space="preserve"> = Dio();</w:t>
+        <w:t xml:space="preserve"> = </w:t>
+      </w:r>
+      <w:proofErr w:type="gramStart"/>
+      <w:r>
+        <w:t>Dio(</w:t>
+      </w:r>
+      <w:proofErr w:type="gramEnd"/>
+      <w:r>
+        <w:t>);</w:t>
       </w:r>
     </w:p>
     <w:p>
@@ -3747,6 +4098,7 @@
         <w:t xml:space="preserve">final response = await </w:t>
       </w:r>
       <w:proofErr w:type="spellStart"/>
+      <w:proofErr w:type="gramStart"/>
       <w:r>
         <w:t>dio.post</w:t>
       </w:r>
@@ -3754,6 +4106,7 @@
       <w:r>
         <w:t>(</w:t>
       </w:r>
+      <w:proofErr w:type="gramEnd"/>
     </w:p>
     <w:p>
       <w:r>
@@ -3815,7 +4168,15 @@
     </w:p>
     <w:p>
       <w:r>
-        <w:t xml:space="preserve">  // Each project has columns[] and each column has tasks[]</w:t>
+        <w:t xml:space="preserve">  // Each project has </w:t>
+      </w:r>
+      <w:proofErr w:type="gramStart"/>
+      <w:r>
+        <w:t>columns[</w:t>
+      </w:r>
+      <w:proofErr w:type="gramEnd"/>
+      <w:r>
+        <w:t>] and each column has tasks[]</w:t>
       </w:r>
     </w:p>
     <w:p>
@@ -3825,38 +4186,40 @@
     </w:p>
     <w:p>
       <w:r>
+        <w:t>Or to load one project:</w:t>
+      </w:r>
+    </w:p>
+    <w:p>
+      <w:r>
+        <w:t xml:space="preserve">final response = await </w:t>
+      </w:r>
+      <w:proofErr w:type="spellStart"/>
+      <w:proofErr w:type="gramStart"/>
+      <w:r>
+        <w:t>dio.post</w:t>
+      </w:r>
+      <w:proofErr w:type="spellEnd"/>
+      <w:r>
+        <w:t>(</w:t>
+      </w:r>
+      <w:proofErr w:type="gramEnd"/>
+    </w:p>
+    <w:p>
+      <w:r>
+        <w:t xml:space="preserve">  'http://192.168.0.103/API/</w:t>
+      </w:r>
+      <w:proofErr w:type="spellStart"/>
+      <w:r>
+        <w:t>get_dashboard_kanban.php</w:t>
+      </w:r>
+      <w:proofErr w:type="spellEnd"/>
+      <w:r>
+        <w:t>',</w:t>
+      </w:r>
+    </w:p>
+    <w:p>
+      <w:r>
         <w:lastRenderedPageBreak/>
-        <w:t>Or to load one project:</w:t>
-      </w:r>
-    </w:p>
-    <w:p>
-      <w:r>
-        <w:t xml:space="preserve">final response = await </w:t>
-      </w:r>
-      <w:proofErr w:type="spellStart"/>
-      <w:r>
-        <w:t>dio.post</w:t>
-      </w:r>
-      <w:proofErr w:type="spellEnd"/>
-      <w:r>
-        <w:t>(</w:t>
-      </w:r>
-    </w:p>
-    <w:p>
-      <w:r>
-        <w:t xml:space="preserve">  'http://192.168.0.103/API/</w:t>
-      </w:r>
-      <w:proofErr w:type="spellStart"/>
-      <w:r>
-        <w:t>get_dashboard_kanban.php</w:t>
-      </w:r>
-      <w:proofErr w:type="spellEnd"/>
-      <w:r>
-        <w:t>',</w:t>
-      </w:r>
-    </w:p>
-    <w:p>
-      <w:r>
         <w:t xml:space="preserve">  data: {'</w:t>
       </w:r>
       <w:proofErr w:type="spellStart"/>
@@ -3997,6 +4360,124 @@
         <w:t>": 5)? It’s often helpful for quick summaries on the dashboard.</w:t>
       </w:r>
     </w:p>
+    <w:p/>
+    <w:p>
+      <w:pPr>
+        <w:rPr>
+          <w:b/>
+          <w:bCs/>
+          <w:sz w:val="28"/>
+          <w:szCs w:val="28"/>
+        </w:rPr>
+      </w:pPr>
+      <w:r>
+        <w:rPr>
+          <w:b/>
+          <w:bCs/>
+          <w:sz w:val="28"/>
+          <w:szCs w:val="28"/>
+        </w:rPr>
+        <w:t>Ah! Now I see the issue clearly — on small devices (like 3–</w:t>
+      </w:r>
+      <w:proofErr w:type="gramStart"/>
+      <w:r>
+        <w:rPr>
+          <w:b/>
+          <w:bCs/>
+          <w:sz w:val="28"/>
+          <w:szCs w:val="28"/>
+        </w:rPr>
+        <w:t>4 inch</w:t>
+      </w:r>
+      <w:proofErr w:type="gramEnd"/>
+      <w:r>
+        <w:rPr>
+          <w:b/>
+          <w:bCs/>
+          <w:sz w:val="28"/>
+          <w:szCs w:val="28"/>
+        </w:rPr>
+        <w:t xml:space="preserve"> screens), your </w:t>
+      </w:r>
+      <w:proofErr w:type="spellStart"/>
+      <w:r>
+        <w:rPr>
+          <w:b/>
+          <w:bCs/>
+          <w:sz w:val="28"/>
+          <w:szCs w:val="28"/>
+        </w:rPr>
+        <w:t>AppBar</w:t>
+      </w:r>
+      <w:proofErr w:type="spellEnd"/>
+      <w:r>
+        <w:rPr>
+          <w:b/>
+          <w:bCs/>
+          <w:sz w:val="28"/>
+          <w:szCs w:val="28"/>
+        </w:rPr>
+        <w:t xml:space="preserve"> Row is overflowing because the combination of:</w:t>
+      </w:r>
+    </w:p>
+    <w:p>
+      <w:pPr>
+        <w:numPr>
+          <w:ilvl w:val="0"/>
+          <w:numId w:val="4"/>
+        </w:numPr>
+      </w:pPr>
+      <w:r>
+        <w:t>Project selector width</w:t>
+      </w:r>
+    </w:p>
+    <w:p>
+      <w:pPr>
+        <w:numPr>
+          <w:ilvl w:val="0"/>
+          <w:numId w:val="4"/>
+        </w:numPr>
+      </w:pPr>
+      <w:r>
+        <w:t>Task count avatar</w:t>
+      </w:r>
+    </w:p>
+    <w:p>
+      <w:pPr>
+        <w:numPr>
+          <w:ilvl w:val="0"/>
+          <w:numId w:val="4"/>
+        </w:numPr>
+      </w:pPr>
+      <w:r>
+        <w:t>Search icon + period text</w:t>
+      </w:r>
+    </w:p>
+    <w:p>
+      <w:pPr>
+        <w:numPr>
+          <w:ilvl w:val="0"/>
+          <w:numId w:val="4"/>
+        </w:numPr>
+      </w:pPr>
+      <w:r>
+        <w:t>Current date</w:t>
+      </w:r>
+    </w:p>
+    <w:p>
+      <w:r>
+        <w:t xml:space="preserve">…takes more horizontal space than available. Even with </w:t>
+      </w:r>
+      <w:proofErr w:type="gramStart"/>
+      <w:r>
+        <w:t>Spacer(</w:t>
+      </w:r>
+      <w:proofErr w:type="gramEnd"/>
+      <w:r>
+        <w:t>), small screens break.</w:t>
+      </w:r>
+    </w:p>
+    <w:p/>
     <w:p/>
     <w:p/>
     <w:sectPr>
@@ -4012,9 +4493,9 @@
 <file path=word/numbering.xml><?xml version="1.0" encoding="utf-8"?>
 <w:numbering xmlns:wpc="http://schemas.microsoft.com/office/word/2010/wordprocessingCanvas" xmlns:cx="http://schemas.microsoft.com/office/drawing/2014/chartex" xmlns:cx1="http://schemas.microsoft.com/office/drawing/2015/9/8/chartex" xmlns:cx2="http://schemas.microsoft.com/office/drawing/2015/10/21/chartex" xmlns:cx3="http://schemas.microsoft.com/office/drawing/2016/5/9/chartex" xmlns:cx4="http://schemas.microsoft.com/office/drawing/2016/5/10/chartex" xmlns:cx5="http://schemas.microsoft.com/office/drawing/2016/5/11/chartex" xmlns:cx6="http://schemas.microsoft.com/office/drawing/2016/5/12/chartex" xmlns:cx7="http://schemas.microsoft.com/office/drawing/2016/5/13/chartex" xmlns:cx8="http://schemas.microsoft.com/office/drawing/2016/5/14/chartex" xmlns:mc="http://schemas.openxmlformats.org/markup-compatibility/2006" xmlns:aink="http://schemas.microsoft.com/office/drawing/2016/ink" xmlns:am3d="http://schemas.microsoft.com/office/drawing/2017/model3d" xmlns:o="urn:schemas-microsoft-com:office:office" xmlns:oel="http://schemas.microsoft.com/office/2019/extlst" xmlns:r="http://schemas.openxmlformats.org/officeDocument/2006/relationships" xmlns:m="http://schemas.openxmlformats.org/officeDocument/2006/math" xmlns:v="urn:schemas-microsoft-com:vml" xmlns:wp14="http://schemas.microsoft.com/office/word/2010/wordprocessingDrawing" xmlns:wp="http://schemas.openxmlformats.org/drawingml/2006/wordprocessingDrawing" xmlns:w10="urn:schemas-microsoft-com:office:word" xmlns:w="http://schemas.openxmlformats.org/wordprocessingml/2006/main" xmlns:w14="http://schemas.microsoft.com/office/word/2010/wordml" xmlns:w15="http://schemas.microsoft.com/office/word/2012/wordml" xmlns:w16cex="http://schemas.microsoft.com/office/word/2018/wordml/cex" xmlns:w16cid="http://schemas.microsoft.com/office/word/2016/wordml/cid" xmlns:w16="http://schemas.microsoft.com/office/word/2018/wordml" xmlns:w16du="http://schemas.microsoft.com/office/word/2023/wordml/word16du" xmlns:w16sdtdh="http://schemas.microsoft.com/office/word/2020/wordml/sdtdatahash" xmlns:w16se="http://schemas.microsoft.com/office/word/2015/wordml/symex" xmlns:wpg="http://schemas.microsoft.com/office/word/2010/wordprocessingGroup" xmlns:wpi="http://schemas.microsoft.com/office/word/2010/wordprocessingInk" xmlns:wne="http://schemas.microsoft.com/office/word/2006/wordml" xmlns:wps="http://schemas.microsoft.com/office/word/2010/wordprocessingShape" mc:Ignorable="w14 w15 w16se w16cid w16 w16cex w16sdtdh w16du wp14">
   <w:abstractNum w:abstractNumId="0" w15:restartNumberingAfterBreak="0">
-    <w:nsid w:val="4425124E"/>
+    <w:nsid w:val="35762B2C"/>
     <w:multiLevelType w:val="multilevel"/>
-    <w:tmpl w:val="F718E01C"/>
+    <w:tmpl w:val="BEFA19A8"/>
     <w:lvl w:ilvl="0">
       <w:start w:val="1"/>
       <w:numFmt w:val="bullet"/>
@@ -4161,6 +4642,155 @@
     </w:lvl>
   </w:abstractNum>
   <w:abstractNum w:abstractNumId="1" w15:restartNumberingAfterBreak="0">
+    <w:nsid w:val="4425124E"/>
+    <w:multiLevelType w:val="multilevel"/>
+    <w:tmpl w:val="F718E01C"/>
+    <w:lvl w:ilvl="0">
+      <w:start w:val="1"/>
+      <w:numFmt w:val="bullet"/>
+      <w:lvlText w:val=""/>
+      <w:lvlJc w:val="left"/>
+      <w:pPr>
+        <w:tabs>
+          <w:tab w:val="num" w:pos="720"/>
+        </w:tabs>
+        <w:ind w:left="720" w:hanging="360"/>
+      </w:pPr>
+      <w:rPr>
+        <w:rFonts w:ascii="Symbol" w:hAnsi="Symbol" w:hint="default"/>
+        <w:sz w:val="20"/>
+      </w:rPr>
+    </w:lvl>
+    <w:lvl w:ilvl="1" w:tentative="1">
+      <w:start w:val="1"/>
+      <w:numFmt w:val="bullet"/>
+      <w:lvlText w:val="o"/>
+      <w:lvlJc w:val="left"/>
+      <w:pPr>
+        <w:tabs>
+          <w:tab w:val="num" w:pos="1440"/>
+        </w:tabs>
+        <w:ind w:left="1440" w:hanging="360"/>
+      </w:pPr>
+      <w:rPr>
+        <w:rFonts w:ascii="Courier New" w:hAnsi="Courier New" w:hint="default"/>
+        <w:sz w:val="20"/>
+      </w:rPr>
+    </w:lvl>
+    <w:lvl w:ilvl="2" w:tentative="1">
+      <w:start w:val="1"/>
+      <w:numFmt w:val="bullet"/>
+      <w:lvlText w:val=""/>
+      <w:lvlJc w:val="left"/>
+      <w:pPr>
+        <w:tabs>
+          <w:tab w:val="num" w:pos="2160"/>
+        </w:tabs>
+        <w:ind w:left="2160" w:hanging="360"/>
+      </w:pPr>
+      <w:rPr>
+        <w:rFonts w:ascii="Wingdings" w:hAnsi="Wingdings" w:hint="default"/>
+        <w:sz w:val="20"/>
+      </w:rPr>
+    </w:lvl>
+    <w:lvl w:ilvl="3" w:tentative="1">
+      <w:start w:val="1"/>
+      <w:numFmt w:val="bullet"/>
+      <w:lvlText w:val=""/>
+      <w:lvlJc w:val="left"/>
+      <w:pPr>
+        <w:tabs>
+          <w:tab w:val="num" w:pos="2880"/>
+        </w:tabs>
+        <w:ind w:left="2880" w:hanging="360"/>
+      </w:pPr>
+      <w:rPr>
+        <w:rFonts w:ascii="Wingdings" w:hAnsi="Wingdings" w:hint="default"/>
+        <w:sz w:val="20"/>
+      </w:rPr>
+    </w:lvl>
+    <w:lvl w:ilvl="4" w:tentative="1">
+      <w:start w:val="1"/>
+      <w:numFmt w:val="bullet"/>
+      <w:lvlText w:val=""/>
+      <w:lvlJc w:val="left"/>
+      <w:pPr>
+        <w:tabs>
+          <w:tab w:val="num" w:pos="3600"/>
+        </w:tabs>
+        <w:ind w:left="3600" w:hanging="360"/>
+      </w:pPr>
+      <w:rPr>
+        <w:rFonts w:ascii="Wingdings" w:hAnsi="Wingdings" w:hint="default"/>
+        <w:sz w:val="20"/>
+      </w:rPr>
+    </w:lvl>
+    <w:lvl w:ilvl="5" w:tentative="1">
+      <w:start w:val="1"/>
+      <w:numFmt w:val="bullet"/>
+      <w:lvlText w:val=""/>
+      <w:lvlJc w:val="left"/>
+      <w:pPr>
+        <w:tabs>
+          <w:tab w:val="num" w:pos="4320"/>
+        </w:tabs>
+        <w:ind w:left="4320" w:hanging="360"/>
+      </w:pPr>
+      <w:rPr>
+        <w:rFonts w:ascii="Wingdings" w:hAnsi="Wingdings" w:hint="default"/>
+        <w:sz w:val="20"/>
+      </w:rPr>
+    </w:lvl>
+    <w:lvl w:ilvl="6" w:tentative="1">
+      <w:start w:val="1"/>
+      <w:numFmt w:val="bullet"/>
+      <w:lvlText w:val=""/>
+      <w:lvlJc w:val="left"/>
+      <w:pPr>
+        <w:tabs>
+          <w:tab w:val="num" w:pos="5040"/>
+        </w:tabs>
+        <w:ind w:left="5040" w:hanging="360"/>
+      </w:pPr>
+      <w:rPr>
+        <w:rFonts w:ascii="Wingdings" w:hAnsi="Wingdings" w:hint="default"/>
+        <w:sz w:val="20"/>
+      </w:rPr>
+    </w:lvl>
+    <w:lvl w:ilvl="7" w:tentative="1">
+      <w:start w:val="1"/>
+      <w:numFmt w:val="bullet"/>
+      <w:lvlText w:val=""/>
+      <w:lvlJc w:val="left"/>
+      <w:pPr>
+        <w:tabs>
+          <w:tab w:val="num" w:pos="5760"/>
+        </w:tabs>
+        <w:ind w:left="5760" w:hanging="360"/>
+      </w:pPr>
+      <w:rPr>
+        <w:rFonts w:ascii="Wingdings" w:hAnsi="Wingdings" w:hint="default"/>
+        <w:sz w:val="20"/>
+      </w:rPr>
+    </w:lvl>
+    <w:lvl w:ilvl="8" w:tentative="1">
+      <w:start w:val="1"/>
+      <w:numFmt w:val="bullet"/>
+      <w:lvlText w:val=""/>
+      <w:lvlJc w:val="left"/>
+      <w:pPr>
+        <w:tabs>
+          <w:tab w:val="num" w:pos="6480"/>
+        </w:tabs>
+        <w:ind w:left="6480" w:hanging="360"/>
+      </w:pPr>
+      <w:rPr>
+        <w:rFonts w:ascii="Wingdings" w:hAnsi="Wingdings" w:hint="default"/>
+        <w:sz w:val="20"/>
+      </w:rPr>
+    </w:lvl>
+  </w:abstractNum>
+  <w:abstractNum w:abstractNumId="2" w15:restartNumberingAfterBreak="0">
     <w:nsid w:val="589A5ECC"/>
     <w:multiLevelType w:val="multilevel"/>
     <w:tmpl w:val="EC924190"/>
@@ -4309,7 +4939,7 @@
       </w:rPr>
     </w:lvl>
   </w:abstractNum>
-  <w:abstractNum w:abstractNumId="2" w15:restartNumberingAfterBreak="0">
+  <w:abstractNum w:abstractNumId="3" w15:restartNumberingAfterBreak="0">
     <w:nsid w:val="6BEA4627"/>
     <w:multiLevelType w:val="multilevel"/>
     <w:tmpl w:val="37A06DF4"/>
@@ -4459,13 +5089,16 @@
     </w:lvl>
   </w:abstractNum>
   <w:num w:numId="1" w16cid:durableId="1417048389">
+    <w:abstractNumId w:val="2"/>
+  </w:num>
+  <w:num w:numId="2" w16cid:durableId="368146054">
     <w:abstractNumId w:val="1"/>
   </w:num>
-  <w:num w:numId="2" w16cid:durableId="368146054">
+  <w:num w:numId="3" w16cid:durableId="1081176341">
+    <w:abstractNumId w:val="3"/>
+  </w:num>
+  <w:num w:numId="4" w16cid:durableId="1634411227">
     <w:abstractNumId w:val="0"/>
-  </w:num>
-  <w:num w:numId="3" w16cid:durableId="1081176341">
-    <w:abstractNumId w:val="2"/>
   </w:num>
 </w:numbering>
 </file>

</xml_diff>